<commit_message>
zotero utilisé pour readapter les references
</commit_message>
<xml_diff>
--- a/docs/MEMOIRE_M2_CANISIUS_CHAPITRE_1.docx
+++ b/docs/MEMOIRE_M2_CANISIUS_CHAPITRE_1.docx
@@ -1263,6 +1263,7 @@
                                 <w:lang w:val="fr-FR"/>
                               </w:rPr>
                             </w:pPr>
+                            <w:proofErr w:type="gramStart"/>
                             <w:r>
                               <w:rPr>
                                 <w:rFonts w:ascii="Maiandra GD" w:hAnsi="Maiandra GD" w:cs="Times New Roman"/>
@@ -1270,7 +1271,17 @@
                                 <w:sz w:val="44"/>
                                 <w:lang w:val="fr-FR"/>
                               </w:rPr>
-                              <w:t>à l'aide de la blockchain</w:t>
+                              <w:t>à</w:t>
+                            </w:r>
+                            <w:proofErr w:type="gramEnd"/>
+                            <w:r>
+                              <w:rPr>
+                                <w:rFonts w:ascii="Maiandra GD" w:hAnsi="Maiandra GD" w:cs="Times New Roman"/>
+                                <w:b/>
+                                <w:sz w:val="44"/>
+                                <w:lang w:val="fr-FR"/>
+                              </w:rPr>
+                              <w:t xml:space="preserve"> l'aide de la blockchain</w:t>
                             </w:r>
                           </w:p>
                         </w:txbxContent>
@@ -1332,6 +1343,7 @@
                           <w:lang w:val="fr-FR"/>
                         </w:rPr>
                       </w:pPr>
+                      <w:proofErr w:type="gramStart"/>
                       <w:r>
                         <w:rPr>
                           <w:rFonts w:ascii="Maiandra GD" w:hAnsi="Maiandra GD" w:cs="Times New Roman"/>
@@ -1339,7 +1351,17 @@
                           <w:sz w:val="44"/>
                           <w:lang w:val="fr-FR"/>
                         </w:rPr>
-                        <w:t>à l'aide de la blockchain</w:t>
+                        <w:t>à</w:t>
+                      </w:r>
+                      <w:proofErr w:type="gramEnd"/>
+                      <w:r>
+                        <w:rPr>
+                          <w:rFonts w:ascii="Maiandra GD" w:hAnsi="Maiandra GD" w:cs="Times New Roman"/>
+                          <w:b/>
+                          <w:sz w:val="44"/>
+                          <w:lang w:val="fr-FR"/>
+                        </w:rPr>
+                        <w:t xml:space="preserve"> l'aide de la blockchain</w:t>
                       </w:r>
                     </w:p>
                   </w:txbxContent>
@@ -1657,7 +1679,18 @@
           <w:szCs w:val="24"/>
           <w:lang w:val="fr-FR"/>
         </w:rPr>
-        <w:t xml:space="preserve">               </w:t>
+        <w:t xml:space="preserve">             </w:t>
+      </w:r>
+      <w:proofErr w:type="gramStart"/>
+      <w:r>
+        <w:rPr>
+          <w:rFonts w:ascii="Times New Roman" w:hAnsi="Times New Roman" w:cs="Times New Roman"/>
+          <w:b/>
+          <w:sz w:val="24"/>
+          <w:szCs w:val="24"/>
+          <w:lang w:val="fr-FR"/>
+        </w:rPr>
+        <w:t xml:space="preserve">  </w:t>
       </w:r>
       <w:r>
         <w:rPr>
@@ -1668,6 +1701,7 @@
         </w:rPr>
         <w:t> :</w:t>
       </w:r>
+      <w:proofErr w:type="gramEnd"/>
     </w:p>
     <w:p>
       <w:pPr>
@@ -1850,16 +1884,37 @@
           <w:szCs w:val="24"/>
           <w:lang w:val="fr-FR"/>
         </w:rPr>
-        <w:t xml:space="preserve">                   </w:t>
-      </w:r>
-      <w:r>
-        <w:rPr>
-          <w:rFonts w:ascii="Times New Roman" w:hAnsi="Times New Roman" w:cs="Times New Roman"/>
-          <w:sz w:val="24"/>
-          <w:szCs w:val="24"/>
-          <w:lang w:val="fr-FR"/>
-        </w:rPr>
-        <w:t xml:space="preserve">: </w:t>
+        <w:t xml:space="preserve">                </w:t>
+      </w:r>
+      <w:proofErr w:type="gramStart"/>
+      <w:r>
+        <w:rPr>
+          <w:rFonts w:ascii="Times New Roman" w:hAnsi="Times New Roman" w:cs="Times New Roman"/>
+          <w:b/>
+          <w:sz w:val="24"/>
+          <w:szCs w:val="24"/>
+          <w:lang w:val="fr-FR"/>
+        </w:rPr>
+        <w:t xml:space="preserve">   </w:t>
+      </w:r>
+      <w:r>
+        <w:rPr>
+          <w:rFonts w:ascii="Times New Roman" w:hAnsi="Times New Roman" w:cs="Times New Roman"/>
+          <w:sz w:val="24"/>
+          <w:szCs w:val="24"/>
+          <w:lang w:val="fr-FR"/>
+        </w:rPr>
+        <w:t>:</w:t>
+      </w:r>
+      <w:proofErr w:type="gramEnd"/>
+      <w:r>
+        <w:rPr>
+          <w:rFonts w:ascii="Times New Roman" w:hAnsi="Times New Roman" w:cs="Times New Roman"/>
+          <w:sz w:val="24"/>
+          <w:szCs w:val="24"/>
+          <w:lang w:val="fr-FR"/>
+        </w:rPr>
+        <w:t xml:space="preserve"> </w:t>
       </w:r>
     </w:p>
     <w:p>
@@ -2529,7 +2584,18 @@
           <w:szCs w:val="24"/>
           <w:lang w:val="fr-FR"/>
         </w:rPr>
-        <w:t>Pr. Sadouanoua</w:t>
+        <w:t xml:space="preserve">Pr. </w:t>
+      </w:r>
+      <w:proofErr w:type="spellStart"/>
+      <w:r>
+        <w:rPr>
+          <w:rFonts w:ascii="Times New Roman" w:hAnsi="Times New Roman" w:cs="Times New Roman"/>
+          <w:b/>
+          <w:sz w:val="24"/>
+          <w:szCs w:val="24"/>
+          <w:lang w:val="fr-FR"/>
+        </w:rPr>
+        <w:t>Sadouanoua</w:t>
       </w:r>
       <w:r>
         <w:rPr>
@@ -2541,6 +2607,7 @@
         </w:rPr>
         <w:t>n</w:t>
       </w:r>
+      <w:proofErr w:type="spellEnd"/>
       <w:r>
         <w:rPr>
           <w:rFonts w:ascii="Times New Roman" w:hAnsi="Times New Roman" w:cs="Times New Roman"/>
@@ -2676,6 +2743,7 @@
           <w:lang w:val="fr-FR"/>
         </w:rPr>
       </w:pPr>
+      <w:proofErr w:type="gramStart"/>
       <w:r>
         <w:rPr>
           <w:rFonts w:ascii="Times New Roman" w:hAnsi="Times New Roman" w:cs="Times New Roman"/>
@@ -2694,7 +2762,18 @@
           <w:szCs w:val="24"/>
           <w:lang w:val="fr-FR"/>
         </w:rPr>
-        <w:t>otre famille, nos collègues et camarades</w:t>
+        <w:t>otre</w:t>
+      </w:r>
+      <w:proofErr w:type="gramEnd"/>
+      <w:r>
+        <w:rPr>
+          <w:rFonts w:ascii="Times New Roman" w:hAnsi="Times New Roman" w:cs="Times New Roman"/>
+          <w:b/>
+          <w:sz w:val="24"/>
+          <w:szCs w:val="24"/>
+          <w:lang w:val="fr-FR"/>
+        </w:rPr>
+        <w:t xml:space="preserve"> famille, nos collègues et camarades</w:t>
       </w:r>
       <w:r>
         <w:rPr>
@@ -2740,6 +2819,7 @@
           <w:lang w:val="fr-FR"/>
         </w:rPr>
       </w:pPr>
+      <w:proofErr w:type="gramStart"/>
       <w:r>
         <w:rPr>
           <w:rFonts w:ascii="Times New Roman" w:hAnsi="Times New Roman" w:cs="Times New Roman"/>
@@ -2758,7 +2838,18 @@
           <w:szCs w:val="24"/>
           <w:lang w:val="fr-FR"/>
         </w:rPr>
-        <w:t>outes les personnes</w:t>
+        <w:t>outes</w:t>
+      </w:r>
+      <w:proofErr w:type="gramEnd"/>
+      <w:r>
+        <w:rPr>
+          <w:rFonts w:ascii="Times New Roman" w:hAnsi="Times New Roman" w:cs="Times New Roman"/>
+          <w:b/>
+          <w:sz w:val="24"/>
+          <w:szCs w:val="24"/>
+          <w:lang w:val="fr-FR"/>
+        </w:rPr>
+        <w:t xml:space="preserve"> les personnes</w:t>
       </w:r>
       <w:r>
         <w:rPr>
@@ -6599,6 +6690,7 @@
                 <w:lang w:val="fr-FR"/>
               </w:rPr>
             </w:pPr>
+            <w:proofErr w:type="spellStart"/>
             <w:r>
               <w:rPr>
                 <w:rFonts w:ascii="Times New Roman" w:hAnsi="Times New Roman" w:cs="Times New Roman"/>
@@ -6607,7 +6699,40 @@
                 <w:szCs w:val="24"/>
                 <w:lang w:val="fr-FR"/>
               </w:rPr>
-              <w:t xml:space="preserve">Cascading Style Sheets ou </w:t>
+              <w:t>Cascading</w:t>
+            </w:r>
+            <w:proofErr w:type="spellEnd"/>
+            <w:r>
+              <w:rPr>
+                <w:rFonts w:ascii="Times New Roman" w:hAnsi="Times New Roman" w:cs="Times New Roman"/>
+                <w:iCs/>
+                <w:sz w:val="24"/>
+                <w:szCs w:val="24"/>
+                <w:lang w:val="fr-FR"/>
+              </w:rPr>
+              <w:t xml:space="preserve"> Style </w:t>
+            </w:r>
+            <w:proofErr w:type="spellStart"/>
+            <w:r>
+              <w:rPr>
+                <w:rFonts w:ascii="Times New Roman" w:hAnsi="Times New Roman" w:cs="Times New Roman"/>
+                <w:iCs/>
+                <w:sz w:val="24"/>
+                <w:szCs w:val="24"/>
+                <w:lang w:val="fr-FR"/>
+              </w:rPr>
+              <w:t>Sheets</w:t>
+            </w:r>
+            <w:proofErr w:type="spellEnd"/>
+            <w:r>
+              <w:rPr>
+                <w:rFonts w:ascii="Times New Roman" w:hAnsi="Times New Roman" w:cs="Times New Roman"/>
+                <w:iCs/>
+                <w:sz w:val="24"/>
+                <w:szCs w:val="24"/>
+                <w:lang w:val="fr-FR"/>
+              </w:rPr>
+              <w:t xml:space="preserve"> ou </w:t>
             </w:r>
             <w:r>
               <w:rPr>
@@ -6670,7 +6795,27 @@
                 <w:szCs w:val="24"/>
                 <w:lang w:val="fr-FR"/>
               </w:rPr>
-              <w:t>HyperText Markup Language ou Langage de balises pour l'hypertexte</w:t>
+              <w:t xml:space="preserve">HyperText </w:t>
+            </w:r>
+            <w:proofErr w:type="spellStart"/>
+            <w:r>
+              <w:rPr>
+                <w:rFonts w:ascii="Times New Roman" w:hAnsi="Times New Roman" w:cs="Times New Roman"/>
+                <w:sz w:val="24"/>
+                <w:szCs w:val="24"/>
+                <w:lang w:val="fr-FR"/>
+              </w:rPr>
+              <w:t>Markup</w:t>
+            </w:r>
+            <w:proofErr w:type="spellEnd"/>
+            <w:r>
+              <w:rPr>
+                <w:rFonts w:ascii="Times New Roman" w:hAnsi="Times New Roman" w:cs="Times New Roman"/>
+                <w:sz w:val="24"/>
+                <w:szCs w:val="24"/>
+                <w:lang w:val="fr-FR"/>
+              </w:rPr>
+              <w:t xml:space="preserve"> Language ou Langage de balises pour l'hypertexte</w:t>
             </w:r>
           </w:p>
         </w:tc>
@@ -6717,6 +6862,7 @@
                 <w:lang w:val="fr-FR"/>
               </w:rPr>
             </w:pPr>
+            <w:proofErr w:type="spellStart"/>
             <w:r>
               <w:rPr>
                 <w:rFonts w:ascii="Times New Roman" w:hAnsi="Times New Roman" w:cs="Times New Roman"/>
@@ -6724,7 +6870,17 @@
                 <w:szCs w:val="24"/>
                 <w:lang w:val="fr-FR"/>
               </w:rPr>
-              <w:t>Hypertext Transfer Protocol ou Protocole de Transfert Hypertexte</w:t>
+              <w:t>Hypertext</w:t>
+            </w:r>
+            <w:proofErr w:type="spellEnd"/>
+            <w:r>
+              <w:rPr>
+                <w:rFonts w:ascii="Times New Roman" w:hAnsi="Times New Roman" w:cs="Times New Roman"/>
+                <w:sz w:val="24"/>
+                <w:szCs w:val="24"/>
+                <w:lang w:val="fr-FR"/>
+              </w:rPr>
+              <w:t xml:space="preserve"> Transfer Protocol ou Protocole de Transfert Hypertexte</w:t>
             </w:r>
           </w:p>
         </w:tc>
@@ -6913,6 +7069,7 @@
                 <w:szCs w:val="24"/>
               </w:rPr>
             </w:pPr>
+            <w:proofErr w:type="spellStart"/>
             <w:r>
               <w:rPr>
                 <w:rFonts w:ascii="Times New Roman" w:hAnsi="Times New Roman" w:cs="Times New Roman"/>
@@ -6922,6 +7079,7 @@
               </w:rPr>
               <w:t>PoA</w:t>
             </w:r>
+            <w:proofErr w:type="spellEnd"/>
           </w:p>
         </w:tc>
         <w:tc>
@@ -6946,7 +7104,27 @@
                 <w:szCs w:val="24"/>
                 <w:lang w:val="fr-FR"/>
               </w:rPr>
-              <w:t>Proof of Autority ou Preuve d’Autorité</w:t>
+              <w:t xml:space="preserve">Proof of </w:t>
+            </w:r>
+            <w:proofErr w:type="spellStart"/>
+            <w:r>
+              <w:rPr>
+                <w:rFonts w:ascii="Times New Roman" w:hAnsi="Times New Roman" w:cs="Times New Roman"/>
+                <w:sz w:val="24"/>
+                <w:szCs w:val="24"/>
+                <w:lang w:val="fr-FR"/>
+              </w:rPr>
+              <w:t>Autority</w:t>
+            </w:r>
+            <w:proofErr w:type="spellEnd"/>
+            <w:r>
+              <w:rPr>
+                <w:rFonts w:ascii="Times New Roman" w:hAnsi="Times New Roman" w:cs="Times New Roman"/>
+                <w:sz w:val="24"/>
+                <w:szCs w:val="24"/>
+                <w:lang w:val="fr-FR"/>
+              </w:rPr>
+              <w:t xml:space="preserve"> ou Preuve d’Autorité</w:t>
             </w:r>
           </w:p>
         </w:tc>
@@ -6968,6 +7146,7 @@
                 <w:lang w:val="fr-FR"/>
               </w:rPr>
             </w:pPr>
+            <w:proofErr w:type="spellStart"/>
             <w:r>
               <w:rPr>
                 <w:rFonts w:ascii="Times New Roman" w:hAnsi="Times New Roman" w:cs="Times New Roman"/>
@@ -6977,6 +7156,7 @@
               </w:rPr>
               <w:t>PoS</w:t>
             </w:r>
+            <w:proofErr w:type="spellEnd"/>
           </w:p>
         </w:tc>
         <w:tc>
@@ -7001,7 +7181,27 @@
                 <w:szCs w:val="24"/>
                 <w:lang w:val="fr-FR"/>
               </w:rPr>
-              <w:t>Proof of Stake ou Preuve d’Enjeu</w:t>
+              <w:t xml:space="preserve">Proof of </w:t>
+            </w:r>
+            <w:proofErr w:type="spellStart"/>
+            <w:r>
+              <w:rPr>
+                <w:rFonts w:ascii="Times New Roman" w:hAnsi="Times New Roman" w:cs="Times New Roman"/>
+                <w:sz w:val="24"/>
+                <w:szCs w:val="24"/>
+                <w:lang w:val="fr-FR"/>
+              </w:rPr>
+              <w:t>Stake</w:t>
+            </w:r>
+            <w:proofErr w:type="spellEnd"/>
+            <w:r>
+              <w:rPr>
+                <w:rFonts w:ascii="Times New Roman" w:hAnsi="Times New Roman" w:cs="Times New Roman"/>
+                <w:sz w:val="24"/>
+                <w:szCs w:val="24"/>
+                <w:lang w:val="fr-FR"/>
+              </w:rPr>
+              <w:t xml:space="preserve"> ou Preuve d’Enjeu</w:t>
             </w:r>
           </w:p>
         </w:tc>
@@ -7023,6 +7223,7 @@
                 <w:lang w:val="fr-FR"/>
               </w:rPr>
             </w:pPr>
+            <w:proofErr w:type="spellStart"/>
             <w:r>
               <w:rPr>
                 <w:rFonts w:ascii="Times New Roman" w:hAnsi="Times New Roman" w:cs="Times New Roman"/>
@@ -7033,6 +7234,7 @@
               </w:rPr>
               <w:t>PoW</w:t>
             </w:r>
+            <w:proofErr w:type="spellEnd"/>
           </w:p>
         </w:tc>
         <w:tc>
@@ -7057,7 +7259,27 @@
                 <w:szCs w:val="24"/>
                 <w:lang w:val="fr-FR"/>
               </w:rPr>
-              <w:t>Proof of Work ou Preuve de Travail</w:t>
+              <w:t xml:space="preserve">Proof of </w:t>
+            </w:r>
+            <w:proofErr w:type="spellStart"/>
+            <w:r>
+              <w:rPr>
+                <w:rFonts w:ascii="Times New Roman" w:hAnsi="Times New Roman" w:cs="Times New Roman"/>
+                <w:sz w:val="24"/>
+                <w:szCs w:val="24"/>
+                <w:lang w:val="fr-FR"/>
+              </w:rPr>
+              <w:t>Work</w:t>
+            </w:r>
+            <w:proofErr w:type="spellEnd"/>
+            <w:r>
+              <w:rPr>
+                <w:rFonts w:ascii="Times New Roman" w:hAnsi="Times New Roman" w:cs="Times New Roman"/>
+                <w:sz w:val="24"/>
+                <w:szCs w:val="24"/>
+                <w:lang w:val="fr-FR"/>
+              </w:rPr>
+              <w:t xml:space="preserve"> ou Preuve de Travail</w:t>
             </w:r>
           </w:p>
         </w:tc>
@@ -7113,7 +7335,27 @@
                 <w:szCs w:val="24"/>
                 <w:lang w:val="fr-FR"/>
               </w:rPr>
-              <w:t>Secure Hash Algorithm (algorithme de hachage sécurisé) 256 bits</w:t>
+              <w:t xml:space="preserve">Secure Hash </w:t>
+            </w:r>
+            <w:proofErr w:type="spellStart"/>
+            <w:r>
+              <w:rPr>
+                <w:rFonts w:ascii="Times New Roman" w:hAnsi="Times New Roman" w:cs="Times New Roman"/>
+                <w:sz w:val="24"/>
+                <w:szCs w:val="24"/>
+                <w:lang w:val="fr-FR"/>
+              </w:rPr>
+              <w:t>Algorithm</w:t>
+            </w:r>
+            <w:proofErr w:type="spellEnd"/>
+            <w:r>
+              <w:rPr>
+                <w:rFonts w:ascii="Times New Roman" w:hAnsi="Times New Roman" w:cs="Times New Roman"/>
+                <w:sz w:val="24"/>
+                <w:szCs w:val="24"/>
+                <w:lang w:val="fr-FR"/>
+              </w:rPr>
+              <w:t xml:space="preserve"> (algorithme de hachage sécurisé) 256 bits</w:t>
             </w:r>
           </w:p>
         </w:tc>
@@ -7143,7 +7385,7 @@
                 <w:szCs w:val="24"/>
                 <w:lang w:val="fr-FR"/>
               </w:rPr>
-              <w:t>UJKZ</w:t>
+              <w:t>IDE</w:t>
             </w:r>
           </w:p>
         </w:tc>
@@ -7169,8 +7411,9 @@
                 <w:szCs w:val="24"/>
                 <w:lang w:val="fr-FR"/>
               </w:rPr>
-              <w:t>Université</w:t>
-            </w:r>
+              <w:t xml:space="preserve">Integrated </w:t>
+            </w:r>
+            <w:proofErr w:type="spellStart"/>
             <w:r>
               <w:rPr>
                 <w:rFonts w:ascii="Times New Roman" w:hAnsi="Times New Roman" w:cs="Times New Roman"/>
@@ -7178,7 +7421,55 @@
                 <w:szCs w:val="24"/>
                 <w:lang w:val="fr-FR"/>
               </w:rPr>
-              <w:t xml:space="preserve"> Joseph KI-ZERBO</w:t>
+              <w:t>Development</w:t>
+            </w:r>
+            <w:proofErr w:type="spellEnd"/>
+            <w:r>
+              <w:rPr>
+                <w:rFonts w:ascii="Times New Roman" w:hAnsi="Times New Roman" w:cs="Times New Roman"/>
+                <w:sz w:val="24"/>
+                <w:szCs w:val="24"/>
+                <w:lang w:val="fr-FR"/>
+              </w:rPr>
+              <w:t xml:space="preserve"> </w:t>
+            </w:r>
+            <w:proofErr w:type="spellStart"/>
+            <w:r>
+              <w:rPr>
+                <w:rFonts w:ascii="Times New Roman" w:hAnsi="Times New Roman" w:cs="Times New Roman"/>
+                <w:sz w:val="24"/>
+                <w:szCs w:val="24"/>
+                <w:lang w:val="fr-FR"/>
+              </w:rPr>
+              <w:t>Environment</w:t>
+            </w:r>
+            <w:proofErr w:type="spellEnd"/>
+            <w:r>
+              <w:rPr>
+                <w:rFonts w:ascii="Times New Roman" w:hAnsi="Times New Roman" w:cs="Times New Roman"/>
+                <w:sz w:val="24"/>
+                <w:szCs w:val="24"/>
+                <w:lang w:val="fr-FR"/>
+              </w:rPr>
+              <w:t xml:space="preserve"> (</w:t>
+            </w:r>
+            <w:r>
+              <w:rPr>
+                <w:rFonts w:ascii="Times New Roman" w:hAnsi="Times New Roman" w:cs="Times New Roman"/>
+                <w:sz w:val="24"/>
+                <w:szCs w:val="24"/>
+                <w:lang w:val="fr-FR"/>
+              </w:rPr>
+              <w:t>environnement de développement intégré</w:t>
+            </w:r>
+            <w:r>
+              <w:rPr>
+                <w:rFonts w:ascii="Times New Roman" w:hAnsi="Times New Roman" w:cs="Times New Roman"/>
+                <w:sz w:val="24"/>
+                <w:szCs w:val="24"/>
+                <w:lang w:val="fr-FR"/>
+              </w:rPr>
+              <w:t>)</w:t>
             </w:r>
           </w:p>
         </w:tc>
@@ -7208,7 +7499,7 @@
                 <w:szCs w:val="24"/>
                 <w:lang w:val="fr-FR"/>
               </w:rPr>
-              <w:t>IDE</w:t>
+              <w:t>API</w:t>
             </w:r>
           </w:p>
         </w:tc>
@@ -7234,7 +7525,7 @@
                 <w:szCs w:val="24"/>
                 <w:lang w:val="fr-FR"/>
               </w:rPr>
-              <w:t>Integrated Development Environment</w:t>
+              <w:t>A</w:t>
             </w:r>
             <w:r>
               <w:rPr>
@@ -7243,7 +7534,7 @@
                 <w:szCs w:val="24"/>
                 <w:lang w:val="fr-FR"/>
               </w:rPr>
-              <w:t xml:space="preserve"> (</w:t>
+              <w:t>pplica</w:t>
             </w:r>
             <w:r>
               <w:rPr>
@@ -7252,8 +7543,9 @@
                 <w:szCs w:val="24"/>
                 <w:lang w:val="fr-FR"/>
               </w:rPr>
-              <w:t>environnement de développement intégré</w:t>
-            </w:r>
+              <w:t xml:space="preserve">tion </w:t>
+            </w:r>
+            <w:proofErr w:type="spellStart"/>
             <w:r>
               <w:rPr>
                 <w:rFonts w:ascii="Times New Roman" w:hAnsi="Times New Roman" w:cs="Times New Roman"/>
@@ -7261,7 +7553,26 @@
                 <w:szCs w:val="24"/>
                 <w:lang w:val="fr-FR"/>
               </w:rPr>
-              <w:t>)</w:t>
+              <w:t>Programming</w:t>
+            </w:r>
+            <w:proofErr w:type="spellEnd"/>
+            <w:r>
+              <w:rPr>
+                <w:rFonts w:ascii="Times New Roman" w:hAnsi="Times New Roman" w:cs="Times New Roman"/>
+                <w:sz w:val="24"/>
+                <w:szCs w:val="24"/>
+                <w:lang w:val="fr-FR"/>
+              </w:rPr>
+              <w:t xml:space="preserve"> I</w:t>
+            </w:r>
+            <w:r>
+              <w:rPr>
+                <w:rFonts w:ascii="Times New Roman" w:hAnsi="Times New Roman" w:cs="Times New Roman"/>
+                <w:sz w:val="24"/>
+                <w:szCs w:val="24"/>
+                <w:lang w:val="fr-FR"/>
+              </w:rPr>
+              <w:t>nterface (interface de programmation d'application)</w:t>
             </w:r>
           </w:p>
         </w:tc>
@@ -7291,7 +7602,7 @@
                 <w:szCs w:val="24"/>
                 <w:lang w:val="fr-FR"/>
               </w:rPr>
-              <w:t>API</w:t>
+              <w:t>JSON</w:t>
             </w:r>
           </w:p>
         </w:tc>
@@ -7307,89 +7618,6 @@
                 <w:rFonts w:ascii="Times New Roman" w:hAnsi="Times New Roman" w:cs="Times New Roman"/>
                 <w:sz w:val="24"/>
                 <w:szCs w:val="24"/>
-                <w:lang w:val="fr-FR"/>
-              </w:rPr>
-            </w:pPr>
-            <w:r>
-              <w:rPr>
-                <w:rFonts w:ascii="Times New Roman" w:hAnsi="Times New Roman" w:cs="Times New Roman"/>
-                <w:sz w:val="24"/>
-                <w:szCs w:val="24"/>
-                <w:lang w:val="fr-FR"/>
-              </w:rPr>
-              <w:t>A</w:t>
-            </w:r>
-            <w:r>
-              <w:rPr>
-                <w:rFonts w:ascii="Times New Roman" w:hAnsi="Times New Roman" w:cs="Times New Roman"/>
-                <w:sz w:val="24"/>
-                <w:szCs w:val="24"/>
-                <w:lang w:val="fr-FR"/>
-              </w:rPr>
-              <w:t>pplica</w:t>
-            </w:r>
-            <w:r>
-              <w:rPr>
-                <w:rFonts w:ascii="Times New Roman" w:hAnsi="Times New Roman" w:cs="Times New Roman"/>
-                <w:sz w:val="24"/>
-                <w:szCs w:val="24"/>
-                <w:lang w:val="fr-FR"/>
-              </w:rPr>
-              <w:t>tion Programming I</w:t>
-            </w:r>
-            <w:r>
-              <w:rPr>
-                <w:rFonts w:ascii="Times New Roman" w:hAnsi="Times New Roman" w:cs="Times New Roman"/>
-                <w:sz w:val="24"/>
-                <w:szCs w:val="24"/>
-                <w:lang w:val="fr-FR"/>
-              </w:rPr>
-              <w:t>nterface (interface de programmation d'application)</w:t>
-            </w:r>
-          </w:p>
-        </w:tc>
-      </w:tr>
-      <w:tr>
-        <w:tc>
-          <w:tcPr>
-            <w:tcW w:w="1838" w:type="dxa"/>
-            <w:vAlign w:val="center"/>
-          </w:tcPr>
-          <w:p>
-            <w:pPr>
-              <w:spacing w:line="360" w:lineRule="auto"/>
-              <w:rPr>
-                <w:rFonts w:ascii="Times New Roman" w:hAnsi="Times New Roman" w:cs="Times New Roman"/>
-                <w:b/>
-                <w:sz w:val="24"/>
-                <w:szCs w:val="24"/>
-                <w:lang w:val="fr-FR"/>
-              </w:rPr>
-            </w:pPr>
-            <w:r>
-              <w:rPr>
-                <w:rFonts w:ascii="Times New Roman" w:hAnsi="Times New Roman" w:cs="Times New Roman"/>
-                <w:b/>
-                <w:sz w:val="24"/>
-                <w:szCs w:val="24"/>
-                <w:lang w:val="fr-FR"/>
-              </w:rPr>
-              <w:t>JSON</w:t>
-            </w:r>
-          </w:p>
-        </w:tc>
-        <w:tc>
-          <w:tcPr>
-            <w:tcW w:w="7558" w:type="dxa"/>
-            <w:vAlign w:val="center"/>
-          </w:tcPr>
-          <w:p>
-            <w:pPr>
-              <w:spacing w:line="360" w:lineRule="auto"/>
-              <w:rPr>
-                <w:rFonts w:ascii="Times New Roman" w:hAnsi="Times New Roman" w:cs="Times New Roman"/>
-                <w:sz w:val="24"/>
-                <w:szCs w:val="24"/>
               </w:rPr>
             </w:pPr>
             <w:r>
@@ -9042,14 +9270,34 @@
           <w:lang w:val="fr-FR"/>
         </w:rPr>
       </w:pPr>
-      <w:r>
-        <w:rPr>
-          <w:rFonts w:ascii="Times New Roman" w:hAnsi="Times New Roman" w:cs="Times New Roman"/>
-          <w:sz w:val="24"/>
-          <w:szCs w:val="24"/>
-          <w:lang w:val="fr-FR"/>
-        </w:rPr>
-        <w:t xml:space="preserve">le 22 janvier 2025, le </w:t>
+      <w:proofErr w:type="gramStart"/>
+      <w:r>
+        <w:rPr>
+          <w:rFonts w:ascii="Times New Roman" w:hAnsi="Times New Roman" w:cs="Times New Roman"/>
+          <w:sz w:val="24"/>
+          <w:szCs w:val="24"/>
+          <w:lang w:val="fr-FR"/>
+        </w:rPr>
+        <w:t>le</w:t>
+      </w:r>
+      <w:proofErr w:type="gramEnd"/>
+      <w:r>
+        <w:rPr>
+          <w:rFonts w:ascii="Times New Roman" w:hAnsi="Times New Roman" w:cs="Times New Roman"/>
+          <w:sz w:val="24"/>
+          <w:szCs w:val="24"/>
+          <w:lang w:val="fr-FR"/>
+        </w:rPr>
+        <w:t xml:space="preserve"> 23</w:t>
+      </w:r>
+      <w:r>
+        <w:rPr>
+          <w:rFonts w:ascii="Times New Roman" w:hAnsi="Times New Roman" w:cs="Times New Roman"/>
+          <w:sz w:val="24"/>
+          <w:szCs w:val="24"/>
+          <w:lang w:val="fr-FR"/>
+        </w:rPr>
+        <w:t xml:space="preserve"> janvier 2025, le </w:t>
       </w:r>
       <w:r>
         <w:rPr>
@@ -9122,7 +9370,29 @@
           <w:szCs w:val="24"/>
           <w:lang w:val="fr-FR"/>
         </w:rPr>
-        <w:t xml:space="preserve">Des avis au public, faussement attribués au ministère de l'Economie et des Finances faisant état de l'ouverture de sessions d'investissement sur les cryptomonnaies sont diffusés sur les réseaux, aux fins de spoliation des citoyens. Le ministère de l'Economie et des Finances tient à rassurer l'opinion qu'il n'est nullement associé à cette initiative qui n'est autre que de l'arnaque et invite les </w:t>
+        <w:t xml:space="preserve">Des avis au public, faussement attribués au ministère de l'Economie et des Finances faisant état de l'ouverture de sessions d'investissement sur les </w:t>
+      </w:r>
+      <w:proofErr w:type="spellStart"/>
+      <w:r>
+        <w:rPr>
+          <w:rFonts w:ascii="Times New Roman" w:hAnsi="Times New Roman" w:cs="Times New Roman"/>
+          <w:i/>
+          <w:sz w:val="24"/>
+          <w:szCs w:val="24"/>
+          <w:lang w:val="fr-FR"/>
+        </w:rPr>
+        <w:t>cryptomonnaies</w:t>
+      </w:r>
+      <w:proofErr w:type="spellEnd"/>
+      <w:r>
+        <w:rPr>
+          <w:rFonts w:ascii="Times New Roman" w:hAnsi="Times New Roman" w:cs="Times New Roman"/>
+          <w:i/>
+          <w:sz w:val="24"/>
+          <w:szCs w:val="24"/>
+          <w:lang w:val="fr-FR"/>
+        </w:rPr>
+        <w:t xml:space="preserve"> sont diffusés sur les réseaux, aux fins de spoliation des citoyens. Le ministère de l'Economie et des Finances tient à rassurer l'opinion qu'il n'est nullement associé à cette initiative qui n'est autre que de l'arnaque et invite les </w:t>
       </w:r>
       <w:r>
         <w:rPr>
@@ -9151,49 +9421,8 @@
           <w:szCs w:val="24"/>
           <w:lang w:val="fr-FR"/>
         </w:rPr>
-        <w:t xml:space="preserve">. </w:t>
-      </w:r>
-      <w:r>
-        <w:rPr>
-          <w:rFonts w:ascii="Times New Roman" w:hAnsi="Times New Roman" w:cs="Times New Roman"/>
-          <w:sz w:val="24"/>
-          <w:szCs w:val="24"/>
-          <w:u w:val="single"/>
-          <w:lang w:val="fr-FR"/>
-        </w:rPr>
-        <w:t>S</w:t>
-      </w:r>
-      <w:r>
-        <w:rPr>
-          <w:rFonts w:ascii="Times New Roman" w:hAnsi="Times New Roman" w:cs="Times New Roman"/>
-          <w:sz w:val="24"/>
-          <w:szCs w:val="24"/>
-          <w:u w:val="single"/>
-          <w:lang w:val="fr-FR"/>
-        </w:rPr>
-        <w:t>ource</w:t>
-      </w:r>
-      <w:r>
-        <w:rPr>
-          <w:rFonts w:ascii="Times New Roman" w:hAnsi="Times New Roman" w:cs="Times New Roman"/>
-          <w:sz w:val="24"/>
-          <w:szCs w:val="24"/>
-          <w:lang w:val="fr-FR"/>
-        </w:rPr>
-        <w:t xml:space="preserve"> : </w:t>
-      </w:r>
-      <w:hyperlink r:id="rId10" w:history="1">
-        <w:r>
-          <w:rPr>
-            <w:rStyle w:val="Lienhypertexte"/>
-            <w:rFonts w:ascii="Times New Roman" w:hAnsi="Times New Roman" w:cs="Times New Roman"/>
-            <w:sz w:val="24"/>
-            <w:szCs w:val="24"/>
-            <w:lang w:val="fr-FR"/>
-          </w:rPr>
-          <w:t>https://www.facebook.com/share/p/1BP46UYXF9/</w:t>
-        </w:r>
-      </w:hyperlink>
+        <w:t xml:space="preserve"> [23]</w:t>
+      </w:r>
       <w:r>
         <w:rPr>
           <w:rFonts w:ascii="Times New Roman" w:hAnsi="Times New Roman" w:cs="Times New Roman"/>
@@ -9220,14 +9449,25 @@
           <w:lang w:val="fr-FR"/>
         </w:rPr>
       </w:pPr>
-      <w:r>
-        <w:rPr>
-          <w:rFonts w:ascii="Times New Roman" w:hAnsi="Times New Roman" w:cs="Times New Roman"/>
-          <w:sz w:val="24"/>
-          <w:szCs w:val="24"/>
-          <w:lang w:val="fr-FR"/>
-        </w:rPr>
-        <w:t xml:space="preserve">le </w:t>
+      <w:proofErr w:type="gramStart"/>
+      <w:r>
+        <w:rPr>
+          <w:rFonts w:ascii="Times New Roman" w:hAnsi="Times New Roman" w:cs="Times New Roman"/>
+          <w:sz w:val="24"/>
+          <w:szCs w:val="24"/>
+          <w:lang w:val="fr-FR"/>
+        </w:rPr>
+        <w:t>le</w:t>
+      </w:r>
+      <w:proofErr w:type="gramEnd"/>
+      <w:r>
+        <w:rPr>
+          <w:rFonts w:ascii="Times New Roman" w:hAnsi="Times New Roman" w:cs="Times New Roman"/>
+          <w:sz w:val="24"/>
+          <w:szCs w:val="24"/>
+          <w:lang w:val="fr-FR"/>
+        </w:rPr>
+        <w:t xml:space="preserve"> </w:t>
       </w:r>
       <w:r>
         <w:rPr>
@@ -9264,49 +9504,44 @@
           <w:szCs w:val="24"/>
           <w:lang w:val="fr-FR"/>
         </w:rPr>
-        <w:t xml:space="preserve">». </w:t>
-      </w:r>
-      <w:r>
-        <w:rPr>
-          <w:rFonts w:ascii="Times New Roman" w:hAnsi="Times New Roman" w:cs="Times New Roman"/>
-          <w:sz w:val="24"/>
-          <w:szCs w:val="24"/>
-          <w:u w:val="single"/>
-          <w:lang w:val="fr-FR"/>
-        </w:rPr>
-        <w:t>S</w:t>
-      </w:r>
-      <w:r>
-        <w:rPr>
-          <w:rFonts w:ascii="Times New Roman" w:hAnsi="Times New Roman" w:cs="Times New Roman"/>
-          <w:sz w:val="24"/>
-          <w:szCs w:val="24"/>
-          <w:u w:val="single"/>
-          <w:lang w:val="fr-FR"/>
-        </w:rPr>
-        <w:t>ource</w:t>
-      </w:r>
-      <w:r>
-        <w:rPr>
-          <w:rFonts w:ascii="Times New Roman" w:hAnsi="Times New Roman" w:cs="Times New Roman"/>
-          <w:sz w:val="24"/>
-          <w:szCs w:val="24"/>
-          <w:lang w:val="fr-FR"/>
-        </w:rPr>
-        <w:t xml:space="preserve"> : </w:t>
-      </w:r>
-      <w:hyperlink r:id="rId11" w:history="1">
-        <w:r>
-          <w:rPr>
-            <w:rStyle w:val="Lienhypertexte"/>
-            <w:rFonts w:ascii="Times New Roman" w:hAnsi="Times New Roman" w:cs="Times New Roman"/>
-            <w:sz w:val="24"/>
-            <w:szCs w:val="24"/>
-            <w:lang w:val="fr-FR"/>
-          </w:rPr>
-          <w:t>https://www.facebook.com/share/p/kHPydXy6A1zMniK1/?mibextid=oFDknk</w:t>
-        </w:r>
-      </w:hyperlink>
+        <w:t>»</w:t>
+      </w:r>
+      <w:r>
+        <w:rPr>
+          <w:rFonts w:ascii="Times New Roman" w:hAnsi="Times New Roman" w:cs="Times New Roman"/>
+          <w:sz w:val="24"/>
+          <w:szCs w:val="24"/>
+          <w:lang w:val="fr-FR"/>
+        </w:rPr>
+        <w:t xml:space="preserve"> </w:t>
+      </w:r>
+      <w:r>
+        <w:rPr>
+          <w:rFonts w:ascii="Times New Roman" w:hAnsi="Times New Roman" w:cs="Times New Roman"/>
+          <w:sz w:val="24"/>
+          <w:szCs w:val="24"/>
+          <w:lang w:val="fr-FR"/>
+        </w:rPr>
+        <w:t>[</w:t>
+      </w:r>
+      <w:r>
+        <w:rPr>
+          <w:rFonts w:ascii="Times New Roman" w:hAnsi="Times New Roman" w:cs="Times New Roman"/>
+          <w:sz w:val="24"/>
+          <w:szCs w:val="24"/>
+          <w:lang w:val="fr-FR"/>
+        </w:rPr>
+        <w:t>24</w:t>
+      </w:r>
+      <w:r>
+        <w:rPr>
+          <w:rFonts w:ascii="Times New Roman" w:hAnsi="Times New Roman" w:cs="Times New Roman"/>
+          <w:sz w:val="24"/>
+          <w:szCs w:val="24"/>
+          <w:lang w:val="fr-FR"/>
+        </w:rPr>
+        <w:t>]</w:t>
+      </w:r>
       <w:r>
         <w:rPr>
           <w:rFonts w:ascii="Times New Roman" w:hAnsi="Times New Roman" w:cs="Times New Roman"/>
@@ -9333,6 +9568,7 @@
           <w:lang w:val="fr-FR"/>
         </w:rPr>
       </w:pPr>
+      <w:proofErr w:type="gramStart"/>
       <w:r>
         <w:rPr>
           <w:rFonts w:ascii="Times New Roman" w:hAnsi="Times New Roman" w:cs="Times New Roman"/>
@@ -9349,7 +9585,17 @@
           <w:szCs w:val="24"/>
           <w:lang w:val="fr-FR"/>
         </w:rPr>
-        <w:t xml:space="preserve">e 18 janvier 2024, le Service de Communication et des Relations Publiques de la </w:t>
+        <w:t>e</w:t>
+      </w:r>
+      <w:proofErr w:type="gramEnd"/>
+      <w:r>
+        <w:rPr>
+          <w:rFonts w:ascii="Times New Roman" w:hAnsi="Times New Roman" w:cs="Times New Roman"/>
+          <w:sz w:val="24"/>
+          <w:szCs w:val="24"/>
+          <w:lang w:val="fr-FR"/>
+        </w:rPr>
+        <w:t xml:space="preserve"> 18 janvier 2024, le Service de Communication et des Relations Publiques de la </w:t>
       </w:r>
       <w:r>
         <w:rPr>
@@ -9431,39 +9677,44 @@
           <w:szCs w:val="24"/>
           <w:lang w:val="fr-FR"/>
         </w:rPr>
-        <w:t xml:space="preserve"> ». </w:t>
-      </w:r>
-      <w:r>
-        <w:rPr>
-          <w:rFonts w:ascii="Times New Roman" w:hAnsi="Times New Roman" w:cs="Times New Roman"/>
-          <w:sz w:val="24"/>
-          <w:szCs w:val="24"/>
-          <w:u w:val="single"/>
-          <w:lang w:val="fr-FR"/>
-        </w:rPr>
-        <w:t>Source</w:t>
-      </w:r>
-      <w:r>
-        <w:rPr>
-          <w:rFonts w:ascii="Times New Roman" w:hAnsi="Times New Roman" w:cs="Times New Roman"/>
-          <w:sz w:val="24"/>
-          <w:szCs w:val="24"/>
-          <w:lang w:val="fr-FR"/>
-        </w:rPr>
-        <w:t xml:space="preserve"> : </w:t>
-      </w:r>
-      <w:hyperlink r:id="rId12" w:history="1">
-        <w:r>
-          <w:rPr>
-            <w:rStyle w:val="Lienhypertexte"/>
-            <w:rFonts w:ascii="Times New Roman" w:hAnsi="Times New Roman" w:cs="Times New Roman"/>
-            <w:sz w:val="24"/>
-            <w:szCs w:val="24"/>
-            <w:lang w:val="fr-FR"/>
-          </w:rPr>
-          <w:t>https://www.facebook.com/share/p/15f4cKVZ3P/</w:t>
-        </w:r>
-      </w:hyperlink>
+        <w:t> »</w:t>
+      </w:r>
+      <w:r>
+        <w:rPr>
+          <w:rFonts w:ascii="Times New Roman" w:hAnsi="Times New Roman" w:cs="Times New Roman"/>
+          <w:sz w:val="24"/>
+          <w:szCs w:val="24"/>
+          <w:lang w:val="fr-FR"/>
+        </w:rPr>
+        <w:t xml:space="preserve"> </w:t>
+      </w:r>
+      <w:r>
+        <w:rPr>
+          <w:rFonts w:ascii="Times New Roman" w:hAnsi="Times New Roman" w:cs="Times New Roman"/>
+          <w:sz w:val="24"/>
+          <w:szCs w:val="24"/>
+          <w:lang w:val="fr-FR"/>
+        </w:rPr>
+        <w:t>[</w:t>
+      </w:r>
+      <w:r>
+        <w:rPr>
+          <w:rFonts w:ascii="Times New Roman" w:hAnsi="Times New Roman" w:cs="Times New Roman"/>
+          <w:sz w:val="24"/>
+          <w:szCs w:val="24"/>
+          <w:lang w:val="fr-FR"/>
+        </w:rPr>
+        <w:t>25</w:t>
+      </w:r>
+      <w:r>
+        <w:rPr>
+          <w:rFonts w:ascii="Times New Roman" w:hAnsi="Times New Roman" w:cs="Times New Roman"/>
+          <w:sz w:val="24"/>
+          <w:szCs w:val="24"/>
+          <w:lang w:val="fr-FR"/>
+        </w:rPr>
+        <w:t>]</w:t>
+      </w:r>
       <w:r>
         <w:rPr>
           <w:rFonts w:ascii="Times New Roman" w:hAnsi="Times New Roman" w:cs="Times New Roman"/>
@@ -9490,6 +9741,7 @@
           <w:lang w:val="fr-FR"/>
         </w:rPr>
       </w:pPr>
+      <w:proofErr w:type="gramStart"/>
       <w:r>
         <w:rPr>
           <w:rFonts w:ascii="Times New Roman" w:hAnsi="Times New Roman" w:cs="Times New Roman"/>
@@ -9506,7 +9758,17 @@
           <w:szCs w:val="24"/>
           <w:lang w:val="fr-FR"/>
         </w:rPr>
-        <w:t xml:space="preserve">e </w:t>
+        <w:t>e</w:t>
+      </w:r>
+      <w:proofErr w:type="gramEnd"/>
+      <w:r>
+        <w:rPr>
+          <w:rFonts w:ascii="Times New Roman" w:hAnsi="Times New Roman" w:cs="Times New Roman"/>
+          <w:sz w:val="24"/>
+          <w:szCs w:val="24"/>
+          <w:lang w:val="fr-FR"/>
+        </w:rPr>
+        <w:t xml:space="preserve"> </w:t>
       </w:r>
       <w:r>
         <w:rPr>
@@ -9696,7 +9958,29 @@
           <w:szCs w:val="24"/>
           <w:lang w:val="fr-FR"/>
         </w:rPr>
-        <w:t>Depuis un certains temps un communiqué relatif à une bourse canadienne et impliquant le Ministère des Affaires Etrangères du Burkina Faso circule sur les réseaux sociaux. Le Ministère des Affaires Etrangères du Burkina Faso, apporte un démenti à ce communiqué qui est certainement l’œuvre d’individus mal intentionnés.</w:t>
+        <w:t xml:space="preserve">Depuis un </w:t>
+      </w:r>
+      <w:proofErr w:type="spellStart"/>
+      <w:r>
+        <w:rPr>
+          <w:rFonts w:ascii="Times New Roman" w:hAnsi="Times New Roman" w:cs="Times New Roman"/>
+          <w:i/>
+          <w:sz w:val="24"/>
+          <w:szCs w:val="24"/>
+          <w:lang w:val="fr-FR"/>
+        </w:rPr>
+        <w:t>certains</w:t>
+      </w:r>
+      <w:proofErr w:type="spellEnd"/>
+      <w:r>
+        <w:rPr>
+          <w:rFonts w:ascii="Times New Roman" w:hAnsi="Times New Roman" w:cs="Times New Roman"/>
+          <w:i/>
+          <w:sz w:val="24"/>
+          <w:szCs w:val="24"/>
+          <w:lang w:val="fr-FR"/>
+        </w:rPr>
+        <w:t xml:space="preserve"> temps un communiqué relatif à une bourse canadienne et impliquant le Ministère des Affaires Etrangères du Burkina Faso circule sur les réseaux sociaux. Le Ministère des Affaires Etrangères du Burkina Faso, apporte un démenti à ce communiqué qui est certainement l’œuvre d’individus mal intentionnés.</w:t>
       </w:r>
       <w:r>
         <w:rPr>
@@ -9714,39 +9998,35 @@
           <w:szCs w:val="24"/>
           <w:lang w:val="fr-FR"/>
         </w:rPr>
-        <w:t xml:space="preserve">. </w:t>
-      </w:r>
-      <w:r>
-        <w:rPr>
-          <w:rFonts w:ascii="Times New Roman" w:hAnsi="Times New Roman" w:cs="Times New Roman"/>
-          <w:sz w:val="24"/>
-          <w:szCs w:val="24"/>
-          <w:u w:val="single"/>
-          <w:lang w:val="fr-FR"/>
-        </w:rPr>
-        <w:t>Source</w:t>
-      </w:r>
-      <w:r>
-        <w:rPr>
-          <w:rFonts w:ascii="Times New Roman" w:hAnsi="Times New Roman" w:cs="Times New Roman"/>
-          <w:sz w:val="24"/>
-          <w:szCs w:val="24"/>
-          <w:lang w:val="fr-FR"/>
-        </w:rPr>
-        <w:t xml:space="preserve"> : </w:t>
-      </w:r>
-      <w:hyperlink r:id="rId13" w:history="1">
-        <w:r>
-          <w:rPr>
-            <w:rStyle w:val="Lienhypertexte"/>
-            <w:rFonts w:ascii="Times New Roman" w:hAnsi="Times New Roman" w:cs="Times New Roman"/>
-            <w:sz w:val="24"/>
-            <w:szCs w:val="24"/>
-            <w:lang w:val="fr-FR"/>
-          </w:rPr>
-          <w:t>https://www.facebook.com/share/p/yqFV712VwsjcHxne/?mibextid=oFDknk</w:t>
-        </w:r>
-      </w:hyperlink>
+        <w:t xml:space="preserve"> </w:t>
+      </w:r>
+      <w:r>
+        <w:rPr>
+          <w:rFonts w:ascii="Times New Roman" w:hAnsi="Times New Roman" w:cs="Times New Roman"/>
+          <w:sz w:val="24"/>
+          <w:szCs w:val="24"/>
+          <w:lang w:val="fr-FR"/>
+        </w:rPr>
+        <w:t>[</w:t>
+      </w:r>
+      <w:r>
+        <w:rPr>
+          <w:rFonts w:ascii="Times New Roman" w:hAnsi="Times New Roman" w:cs="Times New Roman"/>
+          <w:sz w:val="24"/>
+          <w:szCs w:val="24"/>
+          <w:lang w:val="fr-FR"/>
+        </w:rPr>
+        <w:t>26</w:t>
+      </w:r>
+      <w:r>
+        <w:rPr>
+          <w:rFonts w:ascii="Times New Roman" w:hAnsi="Times New Roman" w:cs="Times New Roman"/>
+          <w:sz w:val="24"/>
+          <w:szCs w:val="24"/>
+          <w:lang w:val="fr-FR"/>
+        </w:rPr>
+        <w:t>]</w:t>
+      </w:r>
       <w:r>
         <w:rPr>
           <w:rFonts w:ascii="Times New Roman" w:hAnsi="Times New Roman" w:cs="Times New Roman"/>
@@ -9773,6 +10053,7 @@
           <w:lang w:val="fr-FR"/>
         </w:rPr>
       </w:pPr>
+      <w:proofErr w:type="gramStart"/>
       <w:r>
         <w:rPr>
           <w:rFonts w:ascii="Times New Roman" w:hAnsi="Times New Roman" w:cs="Times New Roman"/>
@@ -9789,7 +10070,17 @@
           <w:szCs w:val="24"/>
           <w:lang w:val="fr-FR"/>
         </w:rPr>
-        <w:t>e 30 novembre 2021, l’Institut national de la statistique et de la démographie (INSD) a</w:t>
+        <w:t>e</w:t>
+      </w:r>
+      <w:proofErr w:type="gramEnd"/>
+      <w:r>
+        <w:rPr>
+          <w:rFonts w:ascii="Times New Roman" w:hAnsi="Times New Roman" w:cs="Times New Roman"/>
+          <w:sz w:val="24"/>
+          <w:szCs w:val="24"/>
+          <w:lang w:val="fr-FR"/>
+        </w:rPr>
+        <w:t xml:space="preserve"> 30 novembre 2021, l’Institut national de la statistique et de la démographie (INSD) a</w:t>
       </w:r>
       <w:r>
         <w:rPr>
@@ -9816,39 +10107,44 @@
           <w:szCs w:val="24"/>
           <w:lang w:val="fr-FR"/>
         </w:rPr>
-        <w:t xml:space="preserve">démenti sur sa page Facebook, un faux recrutement d’étudiants dont il serait l’auteur. </w:t>
-      </w:r>
-      <w:r>
-        <w:rPr>
-          <w:rFonts w:ascii="Times New Roman" w:hAnsi="Times New Roman" w:cs="Times New Roman"/>
-          <w:sz w:val="24"/>
-          <w:szCs w:val="24"/>
-          <w:u w:val="single"/>
-          <w:lang w:val="fr-FR"/>
-        </w:rPr>
-        <w:t>Source</w:t>
-      </w:r>
-      <w:r>
-        <w:rPr>
-          <w:rFonts w:ascii="Times New Roman" w:hAnsi="Times New Roman" w:cs="Times New Roman"/>
-          <w:sz w:val="24"/>
-          <w:szCs w:val="24"/>
-          <w:lang w:val="fr-FR"/>
-        </w:rPr>
-        <w:t xml:space="preserve"> : </w:t>
-      </w:r>
-      <w:hyperlink r:id="rId14" w:history="1">
-        <w:r>
-          <w:rPr>
-            <w:rStyle w:val="Lienhypertexte"/>
-            <w:rFonts w:ascii="Times New Roman" w:hAnsi="Times New Roman" w:cs="Times New Roman"/>
-            <w:sz w:val="24"/>
-            <w:szCs w:val="24"/>
-            <w:lang w:val="fr-FR"/>
-          </w:rPr>
-          <w:t>https://www.facebook.com/share/p/DYayYQThHP2NLDbF/?mibextid=oFDknk</w:t>
-        </w:r>
-      </w:hyperlink>
+        <w:t>démenti sur sa page Facebook, un faux recrutement d’étudiants dont il serait l’auteur</w:t>
+      </w:r>
+      <w:r>
+        <w:rPr>
+          <w:rFonts w:ascii="Times New Roman" w:hAnsi="Times New Roman" w:cs="Times New Roman"/>
+          <w:sz w:val="24"/>
+          <w:szCs w:val="24"/>
+          <w:lang w:val="fr-FR"/>
+        </w:rPr>
+        <w:t xml:space="preserve"> </w:t>
+      </w:r>
+      <w:r>
+        <w:rPr>
+          <w:rFonts w:ascii="Times New Roman" w:hAnsi="Times New Roman" w:cs="Times New Roman"/>
+          <w:sz w:val="24"/>
+          <w:szCs w:val="24"/>
+          <w:lang w:val="fr-FR"/>
+        </w:rPr>
+        <w:t>[</w:t>
+      </w:r>
+      <w:r>
+        <w:rPr>
+          <w:rFonts w:ascii="Times New Roman" w:hAnsi="Times New Roman" w:cs="Times New Roman"/>
+          <w:sz w:val="24"/>
+          <w:szCs w:val="24"/>
+          <w:lang w:val="fr-FR"/>
+        </w:rPr>
+        <w:t>27</w:t>
+      </w:r>
+      <w:r>
+        <w:rPr>
+          <w:rFonts w:ascii="Times New Roman" w:hAnsi="Times New Roman" w:cs="Times New Roman"/>
+          <w:sz w:val="24"/>
+          <w:szCs w:val="24"/>
+          <w:lang w:val="fr-FR"/>
+        </w:rPr>
+        <w:t>]</w:t>
+      </w:r>
       <w:r>
         <w:rPr>
           <w:rFonts w:ascii="Times New Roman" w:hAnsi="Times New Roman" w:cs="Times New Roman"/>
@@ -10246,17 +10542,7 @@
           <w:szCs w:val="24"/>
           <w:lang w:val="fr-FR"/>
         </w:rPr>
-        <w:t xml:space="preserve">eut être vu comme document administratif, tout acte produit ou reçu, dans le cadre de la mission de service public, par l’Etat, les collectivités territoriales ainsi que par les autres personnes de droit public ou les personnes de droit </w:t>
-      </w:r>
-      <w:r>
-        <w:rPr>
-          <w:rFonts w:ascii="Times New Roman" w:hAnsi="Times New Roman" w:cs="Times New Roman"/>
-          <w:sz w:val="24"/>
-          <w:szCs w:val="24"/>
-          <w:lang w:val="fr-FR"/>
-        </w:rPr>
-        <w:lastRenderedPageBreak/>
-        <w:t xml:space="preserve">privé chargées d’une telle </w:t>
+        <w:t xml:space="preserve">eut être vu comme document administratif, tout acte produit ou reçu, dans le cadre de la mission de service public, par l’Etat, les collectivités territoriales ainsi que par les autres personnes de droit public ou les personnes de droit privé chargées d’une telle </w:t>
       </w:r>
       <w:r>
         <w:rPr>
@@ -10283,7 +10569,7 @@
           <w:szCs w:val="24"/>
           <w:lang w:val="fr-FR"/>
         </w:rPr>
-        <w:t>23</w:t>
+        <w:t>22</w:t>
       </w:r>
       <w:r>
         <w:rPr>
@@ -10421,7 +10707,17 @@
           <w:szCs w:val="24"/>
           <w:lang w:val="fr-FR"/>
         </w:rPr>
-        <w:t>, les citoyens, et même des acteurs de l’Administration posent de nombreuses préoccupations sur l’authenticité, ou l’originalité de tel ou tel acte</w:t>
+        <w:t xml:space="preserve">, les citoyens, et même des acteurs de l’Administration posent de nombreuses </w:t>
+      </w:r>
+      <w:r>
+        <w:rPr>
+          <w:rFonts w:ascii="Times New Roman" w:hAnsi="Times New Roman" w:cs="Times New Roman"/>
+          <w:sz w:val="24"/>
+          <w:szCs w:val="24"/>
+          <w:lang w:val="fr-FR"/>
+        </w:rPr>
+        <w:lastRenderedPageBreak/>
+        <w:t>préoccupations sur l’authenticité, ou l’originalité de tel ou tel acte</w:t>
       </w:r>
       <w:r>
         <w:rPr>
@@ -10874,8 +11170,6 @@
         </w:rPr>
         <w:t>.</w:t>
       </w:r>
-      <w:bookmarkStart w:id="17" w:name="_GoBack"/>
-      <w:bookmarkEnd w:id="17"/>
     </w:p>
     <w:p>
       <w:pPr>
@@ -10896,8 +11190,8 @@
           <w:lang w:val="fr-FR"/>
         </w:rPr>
       </w:pPr>
-      <w:bookmarkStart w:id="18" w:name="_Toc184475250"/>
-      <w:bookmarkStart w:id="19" w:name="_Toc188975624"/>
+      <w:bookmarkStart w:id="17" w:name="_Toc184475250"/>
+      <w:bookmarkStart w:id="18" w:name="_Toc188975624"/>
       <w:r>
         <w:rPr>
           <w:rFonts w:ascii="Times New Roman" w:eastAsiaTheme="majorEastAsia" w:hAnsi="Times New Roman" w:cs="Times New Roman"/>
@@ -10909,8 +11203,8 @@
         </w:rPr>
         <w:t>Problématique et hypothèses</w:t>
       </w:r>
+      <w:bookmarkEnd w:id="17"/>
       <w:bookmarkEnd w:id="18"/>
-      <w:bookmarkEnd w:id="19"/>
     </w:p>
     <w:p>
       <w:pPr>
@@ -11303,17 +11597,7 @@
           <w:szCs w:val="24"/>
           <w:lang w:val="fr-FR"/>
         </w:rPr>
-        <w:t xml:space="preserve"> à prévenir et/ou à détecter les tentatives de falsification de documents administratifs ? Cette technologie, peut-elle </w:t>
-      </w:r>
-      <w:r>
-        <w:rPr>
-          <w:rFonts w:ascii="Times New Roman" w:hAnsi="Times New Roman" w:cs="Times New Roman"/>
-          <w:sz w:val="24"/>
-          <w:szCs w:val="24"/>
-          <w:lang w:val="fr-FR"/>
-        </w:rPr>
-        <w:lastRenderedPageBreak/>
-        <w:t xml:space="preserve">permettre à un service public destinataire d’un document administratif de savoir si oui ou non, il s’agit bien d’un document authentique ? </w:t>
+        <w:t xml:space="preserve"> à prévenir et/ou à détecter les tentatives de falsification de documents administratifs ? Cette technologie, peut-elle permettre à un service public destinataire d’un document administratif de savoir si oui ou non, il s’agit bien d’un document authentique ? </w:t>
       </w:r>
     </w:p>
     <w:p>
@@ -11385,6 +11669,7 @@
           <w:szCs w:val="24"/>
           <w:lang w:val="fr-FR"/>
         </w:rPr>
+        <w:lastRenderedPageBreak/>
         <w:t>Hypothèse 1</w:t>
       </w:r>
       <w:r>
@@ -11590,8 +11875,8 @@
           <w:lang w:val="fr-FR"/>
         </w:rPr>
       </w:pPr>
-      <w:bookmarkStart w:id="20" w:name="_Toc184475251"/>
-      <w:bookmarkStart w:id="21" w:name="_Toc188975625"/>
+      <w:bookmarkStart w:id="19" w:name="_Toc184475251"/>
+      <w:bookmarkStart w:id="20" w:name="_Toc188975625"/>
       <w:r>
         <w:rPr>
           <w:rFonts w:ascii="Times New Roman" w:eastAsiaTheme="majorEastAsia" w:hAnsi="Times New Roman" w:cs="Times New Roman"/>
@@ -11603,19 +11888,19 @@
         </w:rPr>
         <w:t xml:space="preserve">Objectif du </w:t>
       </w:r>
+      <w:bookmarkEnd w:id="19"/>
+      <w:r>
+        <w:rPr>
+          <w:rFonts w:ascii="Times New Roman" w:eastAsiaTheme="majorEastAsia" w:hAnsi="Times New Roman" w:cs="Times New Roman"/>
+          <w:b/>
+          <w:color w:val="2E74B5" w:themeColor="accent1" w:themeShade="BF"/>
+          <w:sz w:val="24"/>
+          <w:szCs w:val="24"/>
+          <w:lang w:val="fr-FR"/>
+        </w:rPr>
+        <w:t>sujet</w:t>
+      </w:r>
       <w:bookmarkEnd w:id="20"/>
-      <w:r>
-        <w:rPr>
-          <w:rFonts w:ascii="Times New Roman" w:eastAsiaTheme="majorEastAsia" w:hAnsi="Times New Roman" w:cs="Times New Roman"/>
-          <w:b/>
-          <w:color w:val="2E74B5" w:themeColor="accent1" w:themeShade="BF"/>
-          <w:sz w:val="24"/>
-          <w:szCs w:val="24"/>
-          <w:lang w:val="fr-FR"/>
-        </w:rPr>
-        <w:t>sujet</w:t>
-      </w:r>
-      <w:bookmarkEnd w:id="21"/>
     </w:p>
     <w:p>
       <w:pPr>
@@ -11811,14 +12096,25 @@
           <w:lang w:val="fr-FR"/>
         </w:rPr>
       </w:pPr>
-      <w:r>
-        <w:rPr>
-          <w:rFonts w:ascii="Times New Roman" w:hAnsi="Times New Roman" w:cs="Times New Roman"/>
-          <w:sz w:val="24"/>
-          <w:szCs w:val="24"/>
-          <w:lang w:val="fr-FR"/>
-        </w:rPr>
-        <w:t>faire un</w:t>
+      <w:proofErr w:type="gramStart"/>
+      <w:r>
+        <w:rPr>
+          <w:rFonts w:ascii="Times New Roman" w:hAnsi="Times New Roman" w:cs="Times New Roman"/>
+          <w:sz w:val="24"/>
+          <w:szCs w:val="24"/>
+          <w:lang w:val="fr-FR"/>
+        </w:rPr>
+        <w:t>faire</w:t>
+      </w:r>
+      <w:proofErr w:type="gramEnd"/>
+      <w:r>
+        <w:rPr>
+          <w:rFonts w:ascii="Times New Roman" w:hAnsi="Times New Roman" w:cs="Times New Roman"/>
+          <w:sz w:val="24"/>
+          <w:szCs w:val="24"/>
+          <w:lang w:val="fr-FR"/>
+        </w:rPr>
+        <w:t xml:space="preserve"> un</w:t>
       </w:r>
       <w:r>
         <w:rPr>
@@ -11945,14 +12241,25 @@
           <w:lang w:val="fr-FR"/>
         </w:rPr>
       </w:pPr>
-      <w:r>
-        <w:rPr>
-          <w:rFonts w:ascii="Times New Roman" w:hAnsi="Times New Roman" w:cs="Times New Roman"/>
-          <w:sz w:val="24"/>
-          <w:szCs w:val="24"/>
-          <w:lang w:val="fr-FR"/>
-        </w:rPr>
-        <w:t xml:space="preserve">proposer une </w:t>
+      <w:proofErr w:type="gramStart"/>
+      <w:r>
+        <w:rPr>
+          <w:rFonts w:ascii="Times New Roman" w:hAnsi="Times New Roman" w:cs="Times New Roman"/>
+          <w:sz w:val="24"/>
+          <w:szCs w:val="24"/>
+          <w:lang w:val="fr-FR"/>
+        </w:rPr>
+        <w:t>proposer</w:t>
+      </w:r>
+      <w:proofErr w:type="gramEnd"/>
+      <w:r>
+        <w:rPr>
+          <w:rFonts w:ascii="Times New Roman" w:hAnsi="Times New Roman" w:cs="Times New Roman"/>
+          <w:sz w:val="24"/>
+          <w:szCs w:val="24"/>
+          <w:lang w:val="fr-FR"/>
+        </w:rPr>
+        <w:t xml:space="preserve"> une </w:t>
       </w:r>
       <w:r>
         <w:rPr>
@@ -12115,6 +12422,7 @@
           <w:lang w:val="fr-FR"/>
         </w:rPr>
       </w:pPr>
+      <w:proofErr w:type="gramStart"/>
       <w:r>
         <w:rPr>
           <w:rFonts w:ascii="Times New Roman" w:hAnsi="Times New Roman" w:cs="Times New Roman"/>
@@ -12124,6 +12432,7 @@
         </w:rPr>
         <w:t>implémenter</w:t>
       </w:r>
+      <w:proofErr w:type="gramEnd"/>
       <w:r>
         <w:rPr>
           <w:rFonts w:ascii="Times New Roman" w:hAnsi="Times New Roman" w:cs="Times New Roman"/>
@@ -12207,8 +12516,8 @@
           <w:lang w:val="fr-FR"/>
         </w:rPr>
       </w:pPr>
-      <w:bookmarkStart w:id="22" w:name="_Toc184475252"/>
-      <w:bookmarkStart w:id="23" w:name="_Toc188975626"/>
+      <w:bookmarkStart w:id="21" w:name="_Toc184475252"/>
+      <w:bookmarkStart w:id="22" w:name="_Toc188975626"/>
       <w:r>
         <w:rPr>
           <w:rFonts w:ascii="Times New Roman" w:eastAsiaTheme="majorEastAsia" w:hAnsi="Times New Roman" w:cs="Times New Roman"/>
@@ -12220,8 +12529,8 @@
         </w:rPr>
         <w:t>Résultats attendus</w:t>
       </w:r>
+      <w:bookmarkEnd w:id="21"/>
       <w:bookmarkEnd w:id="22"/>
-      <w:bookmarkEnd w:id="23"/>
       <w:r>
         <w:rPr>
           <w:rFonts w:ascii="Times New Roman" w:eastAsiaTheme="majorEastAsia" w:hAnsi="Times New Roman" w:cs="Times New Roman"/>
@@ -12317,6 +12626,7 @@
           <w:lang w:val="fr-FR"/>
         </w:rPr>
       </w:pPr>
+      <w:proofErr w:type="gramStart"/>
       <w:r>
         <w:rPr>
           <w:rFonts w:ascii="Times New Roman" w:hAnsi="Times New Roman" w:cs="Times New Roman"/>
@@ -12333,7 +12643,17 @@
           <w:szCs w:val="24"/>
           <w:lang w:val="fr-FR"/>
         </w:rPr>
-        <w:t xml:space="preserve">e revue de littérature de la technologie blockchain et son </w:t>
+        <w:t>e</w:t>
+      </w:r>
+      <w:proofErr w:type="gramEnd"/>
+      <w:r>
+        <w:rPr>
+          <w:rFonts w:ascii="Times New Roman" w:hAnsi="Times New Roman" w:cs="Times New Roman"/>
+          <w:sz w:val="24"/>
+          <w:szCs w:val="24"/>
+          <w:lang w:val="fr-FR"/>
+        </w:rPr>
+        <w:t xml:space="preserve"> revue de littérature de la technologie blockchain et son </w:t>
       </w:r>
       <w:r>
         <w:rPr>
@@ -12397,15 +12717,25 @@
           <w:lang w:val="fr-FR"/>
         </w:rPr>
       </w:pPr>
-      <w:r>
-        <w:rPr>
-          <w:rFonts w:ascii="Times New Roman" w:hAnsi="Times New Roman" w:cs="Times New Roman"/>
-          <w:sz w:val="24"/>
-          <w:szCs w:val="24"/>
-          <w:lang w:val="fr-FR"/>
-        </w:rPr>
-        <w:lastRenderedPageBreak/>
-        <w:t xml:space="preserve">une </w:t>
+      <w:proofErr w:type="gramStart"/>
+      <w:r>
+        <w:rPr>
+          <w:rFonts w:ascii="Times New Roman" w:hAnsi="Times New Roman" w:cs="Times New Roman"/>
+          <w:sz w:val="24"/>
+          <w:szCs w:val="24"/>
+          <w:lang w:val="fr-FR"/>
+        </w:rPr>
+        <w:t>une</w:t>
+      </w:r>
+      <w:proofErr w:type="gramEnd"/>
+      <w:r>
+        <w:rPr>
+          <w:rFonts w:ascii="Times New Roman" w:hAnsi="Times New Roman" w:cs="Times New Roman"/>
+          <w:sz w:val="24"/>
+          <w:szCs w:val="24"/>
+          <w:lang w:val="fr-FR"/>
+        </w:rPr>
+        <w:t xml:space="preserve"> </w:t>
       </w:r>
       <w:r>
         <w:rPr>
@@ -12478,14 +12808,25 @@
           <w:lang w:val="fr-FR"/>
         </w:rPr>
       </w:pPr>
-      <w:r>
-        <w:rPr>
-          <w:rFonts w:ascii="Times New Roman" w:hAnsi="Times New Roman" w:cs="Times New Roman"/>
-          <w:sz w:val="24"/>
-          <w:szCs w:val="24"/>
-          <w:lang w:val="fr-FR"/>
-        </w:rPr>
-        <w:t xml:space="preserve">une plateforme </w:t>
+      <w:proofErr w:type="gramStart"/>
+      <w:r>
+        <w:rPr>
+          <w:rFonts w:ascii="Times New Roman" w:hAnsi="Times New Roman" w:cs="Times New Roman"/>
+          <w:sz w:val="24"/>
+          <w:szCs w:val="24"/>
+          <w:lang w:val="fr-FR"/>
+        </w:rPr>
+        <w:t>une</w:t>
+      </w:r>
+      <w:proofErr w:type="gramEnd"/>
+      <w:r>
+        <w:rPr>
+          <w:rFonts w:ascii="Times New Roman" w:hAnsi="Times New Roman" w:cs="Times New Roman"/>
+          <w:sz w:val="24"/>
+          <w:szCs w:val="24"/>
+          <w:lang w:val="fr-FR"/>
+        </w:rPr>
+        <w:t xml:space="preserve"> plateforme </w:t>
       </w:r>
       <w:r>
         <w:rPr>
@@ -12552,8 +12893,8 @@
           <w:lang w:val="fr-FR"/>
         </w:rPr>
       </w:pPr>
-      <w:bookmarkStart w:id="24" w:name="_Toc184475253"/>
-      <w:bookmarkStart w:id="25" w:name="_Toc188975627"/>
+      <w:bookmarkStart w:id="23" w:name="_Toc184475253"/>
+      <w:bookmarkStart w:id="24" w:name="_Toc188975627"/>
       <w:r>
         <w:rPr>
           <w:rFonts w:ascii="Times New Roman" w:eastAsiaTheme="majorEastAsia" w:hAnsi="Times New Roman" w:cs="Times New Roman"/>
@@ -12563,10 +12904,11 @@
           <w:szCs w:val="24"/>
           <w:lang w:val="fr-FR"/>
         </w:rPr>
+        <w:lastRenderedPageBreak/>
         <w:t>Organisation du travail</w:t>
       </w:r>
+      <w:bookmarkEnd w:id="23"/>
       <w:bookmarkEnd w:id="24"/>
-      <w:bookmarkEnd w:id="25"/>
     </w:p>
     <w:p>
       <w:pPr>
@@ -12710,7 +13052,7 @@
                     <pic:cNvPicPr/>
                   </pic:nvPicPr>
                   <pic:blipFill>
-                    <a:blip r:embed="rId15">
+                    <a:blip r:embed="rId10">
                       <a:extLst>
                         <a:ext uri="{28A0092B-C50C-407E-A947-70E740481C1C}">
                           <a14:useLocalDpi xmlns:a14="http://schemas.microsoft.com/office/drawing/2010/main" val="0"/>
@@ -12754,7 +13096,7 @@
           <w:lang w:val="fr-FR"/>
         </w:rPr>
       </w:pPr>
-      <w:bookmarkStart w:id="26" w:name="_Toc188975796"/>
+      <w:bookmarkStart w:id="25" w:name="_Toc188975796"/>
       <w:r>
         <w:rPr>
           <w:rFonts w:ascii="Times New Roman" w:hAnsi="Times New Roman" w:cs="Times New Roman"/>
@@ -12841,7 +13183,7 @@
         </w:rPr>
         <w:t xml:space="preserve"> des travaux</w:t>
       </w:r>
-      <w:bookmarkEnd w:id="26"/>
+      <w:bookmarkEnd w:id="25"/>
     </w:p>
     <w:p>
       <w:pPr>
@@ -12983,15 +13325,27 @@
           <w:lang w:val="fr-FR"/>
         </w:rPr>
       </w:pPr>
-      <w:r>
-        <w:rPr>
-          <w:rFonts w:ascii="Times New Roman" w:hAnsi="Times New Roman" w:cs="Times New Roman"/>
-          <w:b/>
-          <w:sz w:val="24"/>
-          <w:szCs w:val="24"/>
-          <w:lang w:val="fr-FR"/>
-        </w:rPr>
-        <w:t xml:space="preserve">le </w:t>
+      <w:proofErr w:type="gramStart"/>
+      <w:r>
+        <w:rPr>
+          <w:rFonts w:ascii="Times New Roman" w:hAnsi="Times New Roman" w:cs="Times New Roman"/>
+          <w:b/>
+          <w:sz w:val="24"/>
+          <w:szCs w:val="24"/>
+          <w:lang w:val="fr-FR"/>
+        </w:rPr>
+        <w:t>le</w:t>
+      </w:r>
+      <w:proofErr w:type="gramEnd"/>
+      <w:r>
+        <w:rPr>
+          <w:rFonts w:ascii="Times New Roman" w:hAnsi="Times New Roman" w:cs="Times New Roman"/>
+          <w:b/>
+          <w:sz w:val="24"/>
+          <w:szCs w:val="24"/>
+          <w:lang w:val="fr-FR"/>
+        </w:rPr>
+        <w:t xml:space="preserve"> </w:t>
       </w:r>
       <w:r>
         <w:rPr>
@@ -13197,15 +13551,27 @@
           <w:lang w:val="fr-FR"/>
         </w:rPr>
       </w:pPr>
-      <w:r>
-        <w:rPr>
-          <w:rFonts w:ascii="Times New Roman" w:hAnsi="Times New Roman" w:cs="Times New Roman"/>
-          <w:b/>
-          <w:sz w:val="24"/>
-          <w:szCs w:val="24"/>
-          <w:lang w:val="fr-FR"/>
-        </w:rPr>
-        <w:t>le c</w:t>
+      <w:proofErr w:type="gramStart"/>
+      <w:r>
+        <w:rPr>
+          <w:rFonts w:ascii="Times New Roman" w:hAnsi="Times New Roman" w:cs="Times New Roman"/>
+          <w:b/>
+          <w:sz w:val="24"/>
+          <w:szCs w:val="24"/>
+          <w:lang w:val="fr-FR"/>
+        </w:rPr>
+        <w:t>le</w:t>
+      </w:r>
+      <w:proofErr w:type="gramEnd"/>
+      <w:r>
+        <w:rPr>
+          <w:rFonts w:ascii="Times New Roman" w:hAnsi="Times New Roman" w:cs="Times New Roman"/>
+          <w:b/>
+          <w:sz w:val="24"/>
+          <w:szCs w:val="24"/>
+          <w:lang w:val="fr-FR"/>
+        </w:rPr>
+        <w:t xml:space="preserve"> c</w:t>
       </w:r>
       <w:r>
         <w:rPr>
@@ -13565,15 +13931,27 @@
           <w:lang w:val="fr-FR"/>
         </w:rPr>
       </w:pPr>
-      <w:r>
-        <w:rPr>
-          <w:rFonts w:ascii="Times New Roman" w:hAnsi="Times New Roman" w:cs="Times New Roman"/>
-          <w:b/>
-          <w:sz w:val="24"/>
-          <w:szCs w:val="24"/>
-          <w:lang w:val="fr-FR"/>
-        </w:rPr>
-        <w:t>le c</w:t>
+      <w:proofErr w:type="gramStart"/>
+      <w:r>
+        <w:rPr>
+          <w:rFonts w:ascii="Times New Roman" w:hAnsi="Times New Roman" w:cs="Times New Roman"/>
+          <w:b/>
+          <w:sz w:val="24"/>
+          <w:szCs w:val="24"/>
+          <w:lang w:val="fr-FR"/>
+        </w:rPr>
+        <w:t>le</w:t>
+      </w:r>
+      <w:proofErr w:type="gramEnd"/>
+      <w:r>
+        <w:rPr>
+          <w:rFonts w:ascii="Times New Roman" w:hAnsi="Times New Roman" w:cs="Times New Roman"/>
+          <w:b/>
+          <w:sz w:val="24"/>
+          <w:szCs w:val="24"/>
+          <w:lang w:val="fr-FR"/>
+        </w:rPr>
+        <w:t xml:space="preserve"> c</w:t>
       </w:r>
       <w:r>
         <w:rPr>
@@ -13779,16 +14157,27 @@
           <w:lang w:val="fr-FR"/>
         </w:rPr>
       </w:pPr>
-      <w:r>
-        <w:rPr>
-          <w:rFonts w:ascii="Times New Roman" w:hAnsi="Times New Roman" w:cs="Times New Roman"/>
-          <w:b/>
-          <w:sz w:val="24"/>
-          <w:szCs w:val="24"/>
-          <w:lang w:val="fr-FR"/>
-        </w:rPr>
-        <w:lastRenderedPageBreak/>
-        <w:t>le c</w:t>
+      <w:proofErr w:type="gramStart"/>
+      <w:r>
+        <w:rPr>
+          <w:rFonts w:ascii="Times New Roman" w:hAnsi="Times New Roman" w:cs="Times New Roman"/>
+          <w:b/>
+          <w:sz w:val="24"/>
+          <w:szCs w:val="24"/>
+          <w:lang w:val="fr-FR"/>
+        </w:rPr>
+        <w:t>le</w:t>
+      </w:r>
+      <w:proofErr w:type="gramEnd"/>
+      <w:r>
+        <w:rPr>
+          <w:rFonts w:ascii="Times New Roman" w:hAnsi="Times New Roman" w:cs="Times New Roman"/>
+          <w:b/>
+          <w:sz w:val="24"/>
+          <w:szCs w:val="24"/>
+          <w:lang w:val="fr-FR"/>
+        </w:rPr>
+        <w:t xml:space="preserve"> c</w:t>
       </w:r>
       <w:r>
         <w:rPr>
@@ -14045,15 +14434,28 @@
           <w:lang w:val="fr-FR"/>
         </w:rPr>
       </w:pPr>
-      <w:r>
-        <w:rPr>
-          <w:rFonts w:ascii="Times New Roman" w:hAnsi="Times New Roman" w:cs="Times New Roman"/>
-          <w:b/>
-          <w:sz w:val="24"/>
-          <w:szCs w:val="24"/>
-          <w:lang w:val="fr-FR"/>
-        </w:rPr>
-        <w:t>la conclusion</w:t>
+      <w:proofErr w:type="gramStart"/>
+      <w:r>
+        <w:rPr>
+          <w:rFonts w:ascii="Times New Roman" w:hAnsi="Times New Roman" w:cs="Times New Roman"/>
+          <w:b/>
+          <w:sz w:val="24"/>
+          <w:szCs w:val="24"/>
+          <w:lang w:val="fr-FR"/>
+        </w:rPr>
+        <w:lastRenderedPageBreak/>
+        <w:t>la</w:t>
+      </w:r>
+      <w:proofErr w:type="gramEnd"/>
+      <w:r>
+        <w:rPr>
+          <w:rFonts w:ascii="Times New Roman" w:hAnsi="Times New Roman" w:cs="Times New Roman"/>
+          <w:b/>
+          <w:sz w:val="24"/>
+          <w:szCs w:val="24"/>
+          <w:lang w:val="fr-FR"/>
+        </w:rPr>
+        <w:t xml:space="preserve"> conclusion</w:t>
       </w:r>
       <w:r>
         <w:rPr>
@@ -14174,8 +14576,19 @@
           <w:szCs w:val="24"/>
           <w:lang w:val="fr-FR"/>
         </w:rPr>
-        <w:t>/webographiques</w:t>
-      </w:r>
+        <w:t>/</w:t>
+      </w:r>
+      <w:proofErr w:type="spellStart"/>
+      <w:r>
+        <w:rPr>
+          <w:rFonts w:ascii="Times New Roman" w:hAnsi="Times New Roman" w:cs="Times New Roman"/>
+          <w:sz w:val="24"/>
+          <w:szCs w:val="24"/>
+          <w:lang w:val="fr-FR"/>
+        </w:rPr>
+        <w:t>webographiques</w:t>
+      </w:r>
+      <w:proofErr w:type="spellEnd"/>
       <w:r>
         <w:rPr>
           <w:rFonts w:ascii="Times New Roman" w:hAnsi="Times New Roman" w:cs="Times New Roman"/>
@@ -14464,7 +14877,7 @@
           <w:lang w:val="fr-FR"/>
         </w:rPr>
       </w:pPr>
-      <w:bookmarkStart w:id="27" w:name="_Toc184475254"/>
+      <w:bookmarkStart w:id="26" w:name="_Toc184475254"/>
     </w:p>
     <w:p>
       <w:pPr>
@@ -14671,7 +15084,7 @@
           <w:lang w:val="fr-FR"/>
         </w:rPr>
       </w:pPr>
-      <w:bookmarkStart w:id="28" w:name="_Toc188975628"/>
+      <w:bookmarkStart w:id="27" w:name="_Toc188975628"/>
       <w:r>
         <w:rPr>
           <w:rFonts w:ascii="Times New Roman" w:eastAsiaTheme="majorEastAsia" w:hAnsi="Times New Roman" w:cs="Times New Roman"/>
@@ -14695,8 +15108,8 @@
         </w:rPr>
         <w:t>TECHNOLOGIE BLOCKCHAIN</w:t>
       </w:r>
+      <w:bookmarkEnd w:id="26"/>
       <w:bookmarkEnd w:id="27"/>
-      <w:bookmarkEnd w:id="28"/>
     </w:p>
     <w:p>
       <w:pPr>
@@ -14743,8 +15156,8 @@
           <w:lang w:val="fr-FR"/>
         </w:rPr>
       </w:pPr>
-      <w:bookmarkStart w:id="29" w:name="_Toc188975629"/>
-      <w:bookmarkStart w:id="30" w:name="_Toc184475255"/>
+      <w:bookmarkStart w:id="28" w:name="_Toc188975629"/>
+      <w:bookmarkStart w:id="29" w:name="_Toc184475255"/>
       <w:r>
         <w:rPr>
           <w:rFonts w:ascii="Times New Roman" w:eastAsiaTheme="majorEastAsia" w:hAnsi="Times New Roman" w:cs="Times New Roman"/>
@@ -14778,7 +15191,7 @@
         </w:rPr>
         <w:t xml:space="preserve"> de la blockchain</w:t>
       </w:r>
-      <w:bookmarkEnd w:id="29"/>
+      <w:bookmarkEnd w:id="28"/>
     </w:p>
     <w:p>
       <w:pPr>
@@ -14793,7 +15206,7 @@
           <w:lang w:val="fr-FR"/>
         </w:rPr>
       </w:pPr>
-      <w:bookmarkStart w:id="31" w:name="_Toc188975630"/>
+      <w:bookmarkStart w:id="30" w:name="_Toc188975630"/>
       <w:r>
         <w:rPr>
           <w:rFonts w:ascii="Times New Roman" w:hAnsi="Times New Roman" w:cs="Times New Roman"/>
@@ -14810,7 +15223,7 @@
         </w:rPr>
         <w:t xml:space="preserve"> de la blockchain</w:t>
       </w:r>
-      <w:bookmarkEnd w:id="31"/>
+      <w:bookmarkEnd w:id="30"/>
     </w:p>
     <w:p>
       <w:pPr>
@@ -14849,7 +15262,7 @@
           <w:lang w:val="fr-FR"/>
         </w:rPr>
       </w:pPr>
-      <w:bookmarkStart w:id="32" w:name="_Toc188975631"/>
+      <w:bookmarkStart w:id="31" w:name="_Toc188975631"/>
       <w:r>
         <w:rPr>
           <w:rFonts w:ascii="Times New Roman" w:hAnsi="Times New Roman" w:cs="Times New Roman"/>
@@ -14874,7 +15287,7 @@
         </w:rPr>
         <w:t xml:space="preserve"> de la blockchain</w:t>
       </w:r>
-      <w:bookmarkEnd w:id="32"/>
+      <w:bookmarkEnd w:id="31"/>
     </w:p>
     <w:p>
       <w:pPr>
@@ -14919,7 +15332,7 @@
           <w:lang w:val="fr-FR"/>
         </w:rPr>
       </w:pPr>
-      <w:bookmarkStart w:id="33" w:name="_Toc188975632"/>
+      <w:bookmarkStart w:id="32" w:name="_Toc188975632"/>
       <w:r>
         <w:rPr>
           <w:rFonts w:ascii="Times New Roman" w:eastAsiaTheme="majorEastAsia" w:hAnsi="Times New Roman" w:cs="Times New Roman"/>
@@ -14931,7 +15344,7 @@
         </w:rPr>
         <w:t>Types de blockchain</w:t>
       </w:r>
-      <w:bookmarkEnd w:id="33"/>
+      <w:bookmarkEnd w:id="32"/>
     </w:p>
     <w:p>
       <w:pPr>
@@ -14976,7 +15389,7 @@
           <w:lang w:val="fr-FR"/>
         </w:rPr>
       </w:pPr>
-      <w:bookmarkStart w:id="34" w:name="_Toc188975633"/>
+      <w:bookmarkStart w:id="33" w:name="_Toc188975633"/>
       <w:r>
         <w:rPr>
           <w:rFonts w:ascii="Times New Roman" w:eastAsiaTheme="majorEastAsia" w:hAnsi="Times New Roman" w:cs="Times New Roman"/>
@@ -14988,7 +15401,7 @@
         </w:rPr>
         <w:t>Architecture de la blockchain</w:t>
       </w:r>
-      <w:bookmarkEnd w:id="34"/>
+      <w:bookmarkEnd w:id="33"/>
     </w:p>
     <w:p>
       <w:pPr>
@@ -15003,7 +15416,7 @@
           <w:lang w:val="fr-FR"/>
         </w:rPr>
       </w:pPr>
-      <w:bookmarkStart w:id="35" w:name="_Toc188975634"/>
+      <w:bookmarkStart w:id="34" w:name="_Toc188975634"/>
       <w:r>
         <w:rPr>
           <w:rFonts w:ascii="Times New Roman" w:hAnsi="Times New Roman" w:cs="Times New Roman"/>
@@ -15020,7 +15433,7 @@
         </w:rPr>
         <w:t>cture de la blockchain</w:t>
       </w:r>
-      <w:bookmarkEnd w:id="35"/>
+      <w:bookmarkEnd w:id="34"/>
     </w:p>
     <w:p>
       <w:pPr>
@@ -15059,7 +15472,7 @@
           <w:lang w:val="fr-FR"/>
         </w:rPr>
       </w:pPr>
-      <w:bookmarkStart w:id="36" w:name="_Toc188975635"/>
+      <w:bookmarkStart w:id="35" w:name="_Toc188975635"/>
       <w:r>
         <w:rPr>
           <w:rFonts w:ascii="Times New Roman" w:hAnsi="Times New Roman" w:cs="Times New Roman"/>
@@ -15068,7 +15481,7 @@
         </w:rPr>
         <w:t>Fonctionnement de la blockchain</w:t>
       </w:r>
-      <w:bookmarkEnd w:id="36"/>
+      <w:bookmarkEnd w:id="35"/>
     </w:p>
     <w:p>
       <w:pPr>
@@ -15113,7 +15526,7 @@
           <w:lang w:val="fr-FR"/>
         </w:rPr>
       </w:pPr>
-      <w:bookmarkStart w:id="37" w:name="_Toc188975636"/>
+      <w:bookmarkStart w:id="36" w:name="_Toc188975636"/>
       <w:r>
         <w:rPr>
           <w:rFonts w:ascii="Times New Roman" w:eastAsiaTheme="majorEastAsia" w:hAnsi="Times New Roman" w:cs="Times New Roman"/>
@@ -15145,8 +15558,9 @@
           <w:szCs w:val="24"/>
           <w:lang w:val="fr-FR"/>
         </w:rPr>
-        <w:t xml:space="preserve"> contracts</w:t>
-      </w:r>
+        <w:t xml:space="preserve"> </w:t>
+      </w:r>
+      <w:proofErr w:type="spellStart"/>
       <w:r>
         <w:rPr>
           <w:rFonts w:ascii="Times New Roman" w:eastAsiaTheme="majorEastAsia" w:hAnsi="Times New Roman" w:cs="Times New Roman"/>
@@ -15156,9 +15570,21 @@
           <w:szCs w:val="24"/>
           <w:lang w:val="fr-FR"/>
         </w:rPr>
+        <w:t>contracts</w:t>
+      </w:r>
+      <w:proofErr w:type="spellEnd"/>
+      <w:r>
+        <w:rPr>
+          <w:rFonts w:ascii="Times New Roman" w:eastAsiaTheme="majorEastAsia" w:hAnsi="Times New Roman" w:cs="Times New Roman"/>
+          <w:b/>
+          <w:color w:val="2E74B5" w:themeColor="accent1" w:themeShade="BF"/>
+          <w:sz w:val="24"/>
+          <w:szCs w:val="24"/>
+          <w:lang w:val="fr-FR"/>
+        </w:rPr>
         <w:t xml:space="preserve"> (contrats intelligent)</w:t>
       </w:r>
-      <w:bookmarkEnd w:id="37"/>
+      <w:bookmarkEnd w:id="36"/>
     </w:p>
     <w:p>
       <w:pPr>
@@ -15191,7 +15617,7 @@
           <w:lang w:val="fr-FR"/>
         </w:rPr>
       </w:pPr>
-      <w:bookmarkStart w:id="38" w:name="_Toc188975637"/>
+      <w:bookmarkStart w:id="37" w:name="_Toc188975637"/>
       <w:r>
         <w:rPr>
           <w:rFonts w:ascii="Times New Roman" w:eastAsiaTheme="majorEastAsia" w:hAnsi="Times New Roman" w:cs="Times New Roman"/>
@@ -15203,7 +15629,7 @@
         </w:rPr>
         <w:t>Protocoles de consensus</w:t>
       </w:r>
-      <w:bookmarkEnd w:id="38"/>
+      <w:bookmarkEnd w:id="37"/>
     </w:p>
     <w:p>
       <w:pPr>
@@ -15248,7 +15674,7 @@
           <w:lang w:val="fr-FR"/>
         </w:rPr>
       </w:pPr>
-      <w:bookmarkStart w:id="39" w:name="_Toc188975638"/>
+      <w:bookmarkStart w:id="38" w:name="_Toc188975638"/>
       <w:r>
         <w:rPr>
           <w:rFonts w:ascii="Times New Roman" w:eastAsiaTheme="majorEastAsia" w:hAnsi="Times New Roman" w:cs="Times New Roman"/>
@@ -15260,7 +15686,7 @@
         </w:rPr>
         <w:t>Exemple de blockchain : Ethereum</w:t>
       </w:r>
-      <w:bookmarkEnd w:id="39"/>
+      <w:bookmarkEnd w:id="38"/>
     </w:p>
     <w:p>
       <w:pPr>
@@ -15274,7 +15700,7 @@
         </w:rPr>
       </w:pPr>
     </w:p>
-    <w:bookmarkEnd w:id="30"/>
+    <w:bookmarkEnd w:id="29"/>
     <w:p>
       <w:pPr>
         <w:spacing w:line="360" w:lineRule="auto"/>
@@ -15680,8 +16106,8 @@
           <w:lang w:val="fr-FR"/>
         </w:rPr>
       </w:pPr>
-      <w:bookmarkStart w:id="40" w:name="_Toc184475257"/>
-      <w:bookmarkStart w:id="41" w:name="_Toc188975639"/>
+      <w:bookmarkStart w:id="39" w:name="_Toc184475257"/>
+      <w:bookmarkStart w:id="40" w:name="_Toc188975639"/>
       <w:r>
         <w:rPr>
           <w:rFonts w:ascii="Times New Roman" w:eastAsiaTheme="majorEastAsia" w:hAnsi="Times New Roman" w:cs="Times New Roman"/>
@@ -15716,16 +16142,17 @@
         </w:rPr>
         <w:t>TAT DE L’ART</w:t>
       </w:r>
-      <w:bookmarkStart w:id="42" w:name="_Toc184474880"/>
-      <w:bookmarkStart w:id="43" w:name="_Toc184475063"/>
-      <w:bookmarkStart w:id="44" w:name="_Toc184475258"/>
-      <w:bookmarkStart w:id="45" w:name="_Toc184474881"/>
-      <w:bookmarkStart w:id="46" w:name="_Toc184475064"/>
-      <w:bookmarkStart w:id="47" w:name="_Toc184475259"/>
-      <w:bookmarkStart w:id="48" w:name="_Toc184474882"/>
-      <w:bookmarkStart w:id="49" w:name="_Toc184475065"/>
-      <w:bookmarkStart w:id="50" w:name="_Toc184475260"/>
-      <w:bookmarkEnd w:id="40"/>
+      <w:bookmarkStart w:id="41" w:name="_Toc184474880"/>
+      <w:bookmarkStart w:id="42" w:name="_Toc184475063"/>
+      <w:bookmarkStart w:id="43" w:name="_Toc184475258"/>
+      <w:bookmarkStart w:id="44" w:name="_Toc184474881"/>
+      <w:bookmarkStart w:id="45" w:name="_Toc184475064"/>
+      <w:bookmarkStart w:id="46" w:name="_Toc184475259"/>
+      <w:bookmarkStart w:id="47" w:name="_Toc184474882"/>
+      <w:bookmarkStart w:id="48" w:name="_Toc184475065"/>
+      <w:bookmarkStart w:id="49" w:name="_Toc184475260"/>
+      <w:bookmarkEnd w:id="39"/>
+      <w:bookmarkEnd w:id="41"/>
       <w:bookmarkEnd w:id="42"/>
       <w:bookmarkEnd w:id="43"/>
       <w:bookmarkEnd w:id="44"/>
@@ -15734,7 +16161,6 @@
       <w:bookmarkEnd w:id="47"/>
       <w:bookmarkEnd w:id="48"/>
       <w:bookmarkEnd w:id="49"/>
-      <w:bookmarkEnd w:id="50"/>
       <w:r>
         <w:rPr>
           <w:rFonts w:ascii="Times New Roman" w:eastAsiaTheme="majorEastAsia" w:hAnsi="Times New Roman" w:cs="Times New Roman"/>
@@ -15757,7 +16183,7 @@
         </w:rPr>
         <w:t>À L’AIDE DE LA BLOCKCHAIN</w:t>
       </w:r>
-      <w:bookmarkEnd w:id="41"/>
+      <w:bookmarkEnd w:id="40"/>
     </w:p>
     <w:p>
       <w:pPr>
@@ -15802,8 +16228,8 @@
           <w:lang w:val="fr-FR"/>
         </w:rPr>
       </w:pPr>
-      <w:bookmarkStart w:id="51" w:name="_Toc188975640"/>
-      <w:bookmarkStart w:id="52" w:name="_Toc184475261"/>
+      <w:bookmarkStart w:id="50" w:name="_Toc188975640"/>
+      <w:bookmarkStart w:id="51" w:name="_Toc184475261"/>
       <w:r>
         <w:rPr>
           <w:rFonts w:ascii="Times New Roman" w:eastAsiaTheme="majorEastAsia" w:hAnsi="Times New Roman" w:cs="Times New Roman"/>
@@ -15815,7 +16241,7 @@
         </w:rPr>
         <w:t>Authentification de documents</w:t>
       </w:r>
-      <w:bookmarkEnd w:id="51"/>
+      <w:bookmarkEnd w:id="50"/>
     </w:p>
     <w:p>
       <w:pPr>
@@ -15867,7 +16293,7 @@
           <w:lang w:val="fr-FR"/>
         </w:rPr>
       </w:pPr>
-      <w:bookmarkStart w:id="53" w:name="_Toc188975641"/>
+      <w:bookmarkStart w:id="52" w:name="_Toc188975641"/>
       <w:r>
         <w:rPr>
           <w:rFonts w:ascii="Times New Roman" w:eastAsiaTheme="majorEastAsia" w:hAnsi="Times New Roman" w:cs="Times New Roman"/>
@@ -15879,7 +16305,7 @@
         </w:rPr>
         <w:t>Méthodes d’authentification de documents</w:t>
       </w:r>
-      <w:bookmarkEnd w:id="53"/>
+      <w:bookmarkEnd w:id="52"/>
     </w:p>
     <w:p>
       <w:pPr>
@@ -15987,7 +16413,7 @@
           <w:lang w:val="fr-FR"/>
         </w:rPr>
       </w:pPr>
-      <w:bookmarkStart w:id="54" w:name="_Toc188975642"/>
+      <w:bookmarkStart w:id="53" w:name="_Toc188975642"/>
       <w:r>
         <w:rPr>
           <w:rFonts w:ascii="Times New Roman" w:eastAsiaTheme="majorEastAsia" w:hAnsi="Times New Roman" w:cs="Times New Roman"/>
@@ -15999,7 +16425,7 @@
         </w:rPr>
         <w:t>Travaux existants sur l’authentification de documents à l’aide de la blockchain</w:t>
       </w:r>
-      <w:bookmarkEnd w:id="54"/>
+      <w:bookmarkEnd w:id="53"/>
     </w:p>
     <w:p>
       <w:pPr>
@@ -16044,7 +16470,7 @@
           <w:lang w:val="fr-FR"/>
         </w:rPr>
       </w:pPr>
-      <w:bookmarkStart w:id="55" w:name="_Toc188975643"/>
+      <w:bookmarkStart w:id="54" w:name="_Toc188975643"/>
       <w:r>
         <w:rPr>
           <w:rFonts w:ascii="Times New Roman" w:eastAsiaTheme="majorEastAsia" w:hAnsi="Times New Roman" w:cs="Times New Roman"/>
@@ -16089,9 +16515,9 @@
         </w:rPr>
         <w:t>ion</w:t>
       </w:r>
-      <w:bookmarkEnd w:id="55"/>
-    </w:p>
-    <w:bookmarkEnd w:id="52"/>
+      <w:bookmarkEnd w:id="54"/>
+    </w:p>
+    <w:bookmarkEnd w:id="51"/>
     <w:p>
       <w:pPr>
         <w:spacing w:after="0" w:line="360" w:lineRule="auto"/>
@@ -16416,8 +16842,8 @@
           <w:lang w:val="fr-FR"/>
         </w:rPr>
       </w:pPr>
-      <w:bookmarkStart w:id="56" w:name="_Toc184475264"/>
-      <w:bookmarkStart w:id="57" w:name="_Toc188975644"/>
+      <w:bookmarkStart w:id="55" w:name="_Toc184475264"/>
+      <w:bookmarkStart w:id="56" w:name="_Toc188975644"/>
       <w:r>
         <w:rPr>
           <w:rFonts w:ascii="Times New Roman" w:eastAsiaTheme="majorEastAsia" w:hAnsi="Times New Roman" w:cs="Times New Roman"/>
@@ -16430,52 +16856,52 @@
         <w:lastRenderedPageBreak/>
         <w:t>CHAPITRE 4 : APPROCHE</w:t>
       </w:r>
+      <w:bookmarkEnd w:id="55"/>
+      <w:r>
+        <w:rPr>
+          <w:rFonts w:ascii="Times New Roman" w:eastAsiaTheme="majorEastAsia" w:hAnsi="Times New Roman" w:cs="Times New Roman"/>
+          <w:b/>
+          <w:color w:val="2E74B5" w:themeColor="accent1" w:themeShade="BF"/>
+          <w:sz w:val="24"/>
+          <w:szCs w:val="24"/>
+          <w:lang w:val="fr-FR"/>
+        </w:rPr>
+        <w:t xml:space="preserve"> D’</w:t>
+      </w:r>
+      <w:r>
+        <w:rPr>
+          <w:rFonts w:ascii="Times New Roman" w:eastAsiaTheme="majorEastAsia" w:hAnsi="Times New Roman" w:cs="Times New Roman"/>
+          <w:b/>
+          <w:color w:val="2E74B5" w:themeColor="accent1" w:themeShade="BF"/>
+          <w:sz w:val="24"/>
+          <w:szCs w:val="24"/>
+          <w:lang w:val="fr-FR"/>
+        </w:rPr>
+        <w:t xml:space="preserve">AUTHENTIFICATION DE DOCUMENTS </w:t>
+      </w:r>
+      <w:r>
+        <w:rPr>
+          <w:rFonts w:ascii="Times New Roman" w:eastAsiaTheme="majorEastAsia" w:hAnsi="Times New Roman" w:cs="Times New Roman"/>
+          <w:b/>
+          <w:color w:val="2E74B5" w:themeColor="accent1" w:themeShade="BF"/>
+          <w:sz w:val="24"/>
+          <w:szCs w:val="24"/>
+          <w:lang w:val="fr-FR"/>
+        </w:rPr>
+        <w:t>À</w:t>
+      </w:r>
+      <w:r>
+        <w:rPr>
+          <w:rFonts w:ascii="Times New Roman" w:eastAsiaTheme="majorEastAsia" w:hAnsi="Times New Roman" w:cs="Times New Roman"/>
+          <w:b/>
+          <w:color w:val="2E74B5" w:themeColor="accent1" w:themeShade="BF"/>
+          <w:sz w:val="24"/>
+          <w:szCs w:val="24"/>
+          <w:lang w:val="fr-FR"/>
+        </w:rPr>
+        <w:t xml:space="preserve"> L’AIDE DE LA BLOCKCHAIN</w:t>
+      </w:r>
       <w:bookmarkEnd w:id="56"/>
-      <w:r>
-        <w:rPr>
-          <w:rFonts w:ascii="Times New Roman" w:eastAsiaTheme="majorEastAsia" w:hAnsi="Times New Roman" w:cs="Times New Roman"/>
-          <w:b/>
-          <w:color w:val="2E74B5" w:themeColor="accent1" w:themeShade="BF"/>
-          <w:sz w:val="24"/>
-          <w:szCs w:val="24"/>
-          <w:lang w:val="fr-FR"/>
-        </w:rPr>
-        <w:t xml:space="preserve"> D’</w:t>
-      </w:r>
-      <w:r>
-        <w:rPr>
-          <w:rFonts w:ascii="Times New Roman" w:eastAsiaTheme="majorEastAsia" w:hAnsi="Times New Roman" w:cs="Times New Roman"/>
-          <w:b/>
-          <w:color w:val="2E74B5" w:themeColor="accent1" w:themeShade="BF"/>
-          <w:sz w:val="24"/>
-          <w:szCs w:val="24"/>
-          <w:lang w:val="fr-FR"/>
-        </w:rPr>
-        <w:t xml:space="preserve">AUTHENTIFICATION DE DOCUMENTS </w:t>
-      </w:r>
-      <w:r>
-        <w:rPr>
-          <w:rFonts w:ascii="Times New Roman" w:eastAsiaTheme="majorEastAsia" w:hAnsi="Times New Roman" w:cs="Times New Roman"/>
-          <w:b/>
-          <w:color w:val="2E74B5" w:themeColor="accent1" w:themeShade="BF"/>
-          <w:sz w:val="24"/>
-          <w:szCs w:val="24"/>
-          <w:lang w:val="fr-FR"/>
-        </w:rPr>
-        <w:t>À</w:t>
-      </w:r>
-      <w:r>
-        <w:rPr>
-          <w:rFonts w:ascii="Times New Roman" w:eastAsiaTheme="majorEastAsia" w:hAnsi="Times New Roman" w:cs="Times New Roman"/>
-          <w:b/>
-          <w:color w:val="2E74B5" w:themeColor="accent1" w:themeShade="BF"/>
-          <w:sz w:val="24"/>
-          <w:szCs w:val="24"/>
-          <w:lang w:val="fr-FR"/>
-        </w:rPr>
-        <w:t xml:space="preserve"> L’AIDE DE LA BLOCKCHAIN</w:t>
-      </w:r>
-      <w:bookmarkEnd w:id="57"/>
     </w:p>
     <w:p>
       <w:pPr>
@@ -16783,8 +17209,8 @@
           <w:lang w:val="fr-FR"/>
         </w:rPr>
       </w:pPr>
-      <w:bookmarkStart w:id="58" w:name="_Toc184475265"/>
-      <w:bookmarkStart w:id="59" w:name="_Toc188975645"/>
+      <w:bookmarkStart w:id="57" w:name="_Toc184475265"/>
+      <w:bookmarkStart w:id="58" w:name="_Toc188975645"/>
       <w:r>
         <w:rPr>
           <w:rFonts w:ascii="Times New Roman" w:eastAsiaTheme="majorEastAsia" w:hAnsi="Times New Roman" w:cs="Times New Roman"/>
@@ -16830,8 +17256,8 @@
         </w:rPr>
         <w:t>MENTATION DE L’APPROCHE</w:t>
       </w:r>
+      <w:bookmarkEnd w:id="57"/>
       <w:bookmarkEnd w:id="58"/>
-      <w:bookmarkEnd w:id="59"/>
       <w:r>
         <w:rPr>
           <w:rFonts w:ascii="Times New Roman" w:eastAsiaTheme="majorEastAsia" w:hAnsi="Times New Roman" w:cs="Times New Roman"/>
@@ -16864,8 +17290,8 @@
           <w:lang w:val="fr-FR"/>
         </w:rPr>
       </w:pPr>
-      <w:bookmarkStart w:id="60" w:name="_Toc188975646"/>
-      <w:bookmarkStart w:id="61" w:name="_Toc184475266"/>
+      <w:bookmarkStart w:id="59" w:name="_Toc188975646"/>
+      <w:bookmarkStart w:id="60" w:name="_Toc184475266"/>
       <w:r>
         <w:rPr>
           <w:rFonts w:ascii="Times New Roman" w:eastAsiaTheme="majorEastAsia" w:hAnsi="Times New Roman" w:cs="Times New Roman"/>
@@ -16877,19 +17303,19 @@
         </w:rPr>
         <w:t>Protocole d’implémentation</w:t>
       </w:r>
+      <w:bookmarkEnd w:id="59"/>
+      <w:r>
+        <w:rPr>
+          <w:rFonts w:ascii="Times New Roman" w:eastAsiaTheme="majorEastAsia" w:hAnsi="Times New Roman" w:cs="Times New Roman"/>
+          <w:b/>
+          <w:color w:val="2E74B5" w:themeColor="accent1" w:themeShade="BF"/>
+          <w:sz w:val="24"/>
+          <w:szCs w:val="24"/>
+          <w:lang w:val="fr-FR"/>
+        </w:rPr>
+        <w:t xml:space="preserve"> </w:t>
+      </w:r>
       <w:bookmarkEnd w:id="60"/>
-      <w:r>
-        <w:rPr>
-          <w:rFonts w:ascii="Times New Roman" w:eastAsiaTheme="majorEastAsia" w:hAnsi="Times New Roman" w:cs="Times New Roman"/>
-          <w:b/>
-          <w:color w:val="2E74B5" w:themeColor="accent1" w:themeShade="BF"/>
-          <w:sz w:val="24"/>
-          <w:szCs w:val="24"/>
-          <w:lang w:val="fr-FR"/>
-        </w:rPr>
-        <w:t xml:space="preserve"> </w:t>
-      </w:r>
-      <w:bookmarkEnd w:id="61"/>
     </w:p>
     <w:p>
       <w:pPr>
@@ -16909,7 +17335,27 @@
           <w:szCs w:val="24"/>
           <w:lang w:val="fr-FR"/>
         </w:rPr>
-        <w:t>Décrire l’environnement de dev, les outils utilisés pour l’implémentation, les éléments de conceptions.</w:t>
+        <w:t xml:space="preserve">Décrire l’environnement de </w:t>
+      </w:r>
+      <w:proofErr w:type="spellStart"/>
+      <w:r>
+        <w:rPr>
+          <w:rFonts w:ascii="Times New Roman" w:hAnsi="Times New Roman" w:cs="Times New Roman"/>
+          <w:sz w:val="24"/>
+          <w:szCs w:val="24"/>
+          <w:lang w:val="fr-FR"/>
+        </w:rPr>
+        <w:t>dev</w:t>
+      </w:r>
+      <w:proofErr w:type="spellEnd"/>
+      <w:r>
+        <w:rPr>
+          <w:rFonts w:ascii="Times New Roman" w:hAnsi="Times New Roman" w:cs="Times New Roman"/>
+          <w:sz w:val="24"/>
+          <w:szCs w:val="24"/>
+          <w:lang w:val="fr-FR"/>
+        </w:rPr>
+        <w:t>, les outils utilisés pour l’implémentation, les éléments de conceptions.</w:t>
       </w:r>
     </w:p>
     <w:p>
@@ -16931,8 +17377,8 @@
           <w:lang w:val="fr-FR"/>
         </w:rPr>
       </w:pPr>
-      <w:bookmarkStart w:id="62" w:name="_Toc188975647"/>
-      <w:bookmarkStart w:id="63" w:name="_Toc184475267"/>
+      <w:bookmarkStart w:id="61" w:name="_Toc188975647"/>
+      <w:bookmarkStart w:id="62" w:name="_Toc184475267"/>
       <w:r>
         <w:rPr>
           <w:rFonts w:ascii="Times New Roman" w:eastAsiaTheme="majorEastAsia" w:hAnsi="Times New Roman" w:cs="Times New Roman"/>
@@ -16944,19 +17390,19 @@
         </w:rPr>
         <w:t>Présentation de la solution</w:t>
       </w:r>
+      <w:bookmarkEnd w:id="61"/>
+      <w:r>
+        <w:rPr>
+          <w:rFonts w:ascii="Times New Roman" w:eastAsiaTheme="majorEastAsia" w:hAnsi="Times New Roman" w:cs="Times New Roman"/>
+          <w:b/>
+          <w:color w:val="2E74B5" w:themeColor="accent1" w:themeShade="BF"/>
+          <w:sz w:val="24"/>
+          <w:szCs w:val="24"/>
+          <w:lang w:val="fr-FR"/>
+        </w:rPr>
+        <w:t xml:space="preserve"> </w:t>
+      </w:r>
       <w:bookmarkEnd w:id="62"/>
-      <w:r>
-        <w:rPr>
-          <w:rFonts w:ascii="Times New Roman" w:eastAsiaTheme="majorEastAsia" w:hAnsi="Times New Roman" w:cs="Times New Roman"/>
-          <w:b/>
-          <w:color w:val="2E74B5" w:themeColor="accent1" w:themeShade="BF"/>
-          <w:sz w:val="24"/>
-          <w:szCs w:val="24"/>
-          <w:lang w:val="fr-FR"/>
-        </w:rPr>
-        <w:t xml:space="preserve"> </w:t>
-      </w:r>
-      <w:bookmarkEnd w:id="63"/>
     </w:p>
     <w:p>
       <w:pPr>
@@ -17023,8 +17469,8 @@
           <w:lang w:val="fr-FR"/>
         </w:rPr>
       </w:pPr>
-      <w:bookmarkStart w:id="64" w:name="_Toc188975648"/>
-      <w:bookmarkStart w:id="65" w:name="_Toc184475268"/>
+      <w:bookmarkStart w:id="63" w:name="_Toc188975648"/>
+      <w:bookmarkStart w:id="64" w:name="_Toc184475268"/>
       <w:r>
         <w:rPr>
           <w:rFonts w:ascii="Times New Roman" w:eastAsiaTheme="majorEastAsia" w:hAnsi="Times New Roman" w:cs="Times New Roman"/>
@@ -17036,19 +17482,19 @@
         </w:rPr>
         <w:t>Discussion des résultats</w:t>
       </w:r>
+      <w:bookmarkEnd w:id="63"/>
+      <w:r>
+        <w:rPr>
+          <w:rFonts w:ascii="Times New Roman" w:eastAsiaTheme="majorEastAsia" w:hAnsi="Times New Roman" w:cs="Times New Roman"/>
+          <w:b/>
+          <w:color w:val="2E74B5" w:themeColor="accent1" w:themeShade="BF"/>
+          <w:sz w:val="24"/>
+          <w:szCs w:val="24"/>
+          <w:lang w:val="fr-FR"/>
+        </w:rPr>
+        <w:t xml:space="preserve"> </w:t>
+      </w:r>
       <w:bookmarkEnd w:id="64"/>
-      <w:r>
-        <w:rPr>
-          <w:rFonts w:ascii="Times New Roman" w:eastAsiaTheme="majorEastAsia" w:hAnsi="Times New Roman" w:cs="Times New Roman"/>
-          <w:b/>
-          <w:color w:val="2E74B5" w:themeColor="accent1" w:themeShade="BF"/>
-          <w:sz w:val="24"/>
-          <w:szCs w:val="24"/>
-          <w:lang w:val="fr-FR"/>
-        </w:rPr>
-        <w:t xml:space="preserve"> </w:t>
-      </w:r>
-      <w:bookmarkEnd w:id="65"/>
     </w:p>
     <w:p>
       <w:pPr>
@@ -17347,8 +17793,8 @@
           <w:lang w:val="fr-FR"/>
         </w:rPr>
       </w:pPr>
-      <w:bookmarkStart w:id="66" w:name="_Toc184475269"/>
-      <w:bookmarkStart w:id="67" w:name="_Toc188975649"/>
+      <w:bookmarkStart w:id="65" w:name="_Toc184475269"/>
+      <w:bookmarkStart w:id="66" w:name="_Toc188975649"/>
       <w:r>
         <w:rPr>
           <w:rFonts w:ascii="Times New Roman" w:eastAsiaTheme="majorEastAsia" w:hAnsi="Times New Roman" w:cs="Times New Roman"/>
@@ -17361,8 +17807,8 @@
         <w:lastRenderedPageBreak/>
         <w:t>CONCLUSION ET PERSPECTIVES</w:t>
       </w:r>
+      <w:bookmarkEnd w:id="65"/>
       <w:bookmarkEnd w:id="66"/>
-      <w:bookmarkEnd w:id="67"/>
     </w:p>
     <w:p>
       <w:pPr>
@@ -17422,8 +17868,8 @@
           <w:lang w:val="fr-FR"/>
         </w:rPr>
       </w:pPr>
-      <w:bookmarkStart w:id="68" w:name="_Toc184475270"/>
-      <w:bookmarkStart w:id="69" w:name="_Toc188975650"/>
+      <w:bookmarkStart w:id="67" w:name="_Toc184475270"/>
+      <w:bookmarkStart w:id="68" w:name="_Toc188975650"/>
       <w:r>
         <w:rPr>
           <w:rFonts w:ascii="Times New Roman" w:eastAsiaTheme="majorEastAsia" w:hAnsi="Times New Roman" w:cs="Times New Roman"/>
@@ -17480,8 +17926,8 @@
         </w:rPr>
         <w:t>RENCES</w:t>
       </w:r>
+      <w:bookmarkEnd w:id="67"/>
       <w:bookmarkEnd w:id="68"/>
-      <w:bookmarkEnd w:id="69"/>
     </w:p>
     <w:p>
       <w:pPr>
@@ -17496,7 +17942,7 @@
           <w:lang w:val="fr-FR"/>
         </w:rPr>
       </w:pPr>
-      <w:bookmarkStart w:id="70" w:name="_Ref185544288"/>
+      <w:bookmarkStart w:id="69" w:name="_Ref185544288"/>
       <w:r>
         <w:rPr>
           <w:rFonts w:ascii="Times New Roman" w:hAnsi="Times New Roman" w:cs="Times New Roman"/>
@@ -17534,7 +17980,7 @@
         </w:rPr>
         <w:t xml:space="preserve"> Disponible sur </w:t>
       </w:r>
-      <w:hyperlink r:id="rId16" w:history="1">
+      <w:hyperlink r:id="rId11" w:history="1">
         <w:r>
           <w:rPr>
             <w:rFonts w:ascii="Times New Roman" w:hAnsi="Times New Roman" w:cs="Times New Roman"/>
@@ -17552,7 +17998,7 @@
         </w:rPr>
         <w:t>. [Consulté le : 10-sept-2024].</w:t>
       </w:r>
-      <w:bookmarkEnd w:id="70"/>
+      <w:bookmarkEnd w:id="69"/>
     </w:p>
     <w:p>
       <w:pPr>
@@ -17567,7 +18013,7 @@
           <w:lang w:val="fr-FR"/>
         </w:rPr>
       </w:pPr>
-      <w:bookmarkStart w:id="71" w:name="_Ref185776644"/>
+      <w:bookmarkStart w:id="70" w:name="_Ref185776644"/>
       <w:r>
         <w:rPr>
           <w:rFonts w:ascii="Times New Roman" w:hAnsi="Times New Roman" w:cs="Times New Roman"/>
@@ -17605,7 +18051,7 @@
         </w:rPr>
         <w:t>.</w:t>
       </w:r>
-      <w:bookmarkEnd w:id="71"/>
+      <w:bookmarkEnd w:id="70"/>
     </w:p>
     <w:p>
       <w:pPr>
@@ -17620,7 +18066,7 @@
           <w:lang w:val="fr-FR"/>
         </w:rPr>
       </w:pPr>
-      <w:bookmarkStart w:id="72" w:name="_Ref185777984"/>
+      <w:bookmarkStart w:id="71" w:name="_Ref185777984"/>
       <w:r>
         <w:rPr>
           <w:rFonts w:ascii="Times New Roman" w:hAnsi="Times New Roman" w:cs="Times New Roman"/>
@@ -17632,7 +18078,23 @@
           <w:rFonts w:ascii="Times New Roman" w:hAnsi="Times New Roman" w:cs="Times New Roman"/>
           <w:i/>
         </w:rPr>
-        <w:t>How To Time-Stamp a Digital Document”</w:t>
+        <w:t xml:space="preserve">How </w:t>
+      </w:r>
+      <w:proofErr w:type="gramStart"/>
+      <w:r>
+        <w:rPr>
+          <w:rFonts w:ascii="Times New Roman" w:hAnsi="Times New Roman" w:cs="Times New Roman"/>
+          <w:i/>
+        </w:rPr>
+        <w:t>To</w:t>
+      </w:r>
+      <w:proofErr w:type="gramEnd"/>
+      <w:r>
+        <w:rPr>
+          <w:rFonts w:ascii="Times New Roman" w:hAnsi="Times New Roman" w:cs="Times New Roman"/>
+          <w:i/>
+        </w:rPr>
+        <w:t xml:space="preserve"> Time-Stamp a Digital Document”</w:t>
       </w:r>
       <w:r>
         <w:rPr>
@@ -17660,7 +18122,7 @@
         </w:rPr>
         <w:t xml:space="preserve">Disponible sur </w:t>
       </w:r>
-      <w:hyperlink r:id="rId17" w:history="1">
+      <w:hyperlink r:id="rId12" w:history="1">
         <w:r>
           <w:rPr>
             <w:rFonts w:ascii="Times New Roman" w:hAnsi="Times New Roman" w:cs="Times New Roman"/>
@@ -17678,7 +18140,7 @@
         </w:rPr>
         <w:t>. [Consulté le : 17-sept-2024].</w:t>
       </w:r>
-      <w:bookmarkEnd w:id="72"/>
+      <w:bookmarkEnd w:id="71"/>
     </w:p>
     <w:p>
       <w:pPr>
@@ -17693,7 +18155,7 @@
           <w:lang w:val="fr-FR"/>
         </w:rPr>
       </w:pPr>
-      <w:bookmarkStart w:id="73" w:name="_Ref185778036"/>
+      <w:bookmarkStart w:id="72" w:name="_Ref185778036"/>
       <w:r>
         <w:rPr>
           <w:rFonts w:ascii="Times New Roman" w:hAnsi="Times New Roman" w:cs="Times New Roman"/>
@@ -17733,7 +18195,7 @@
         </w:rPr>
         <w:t xml:space="preserve">Disponible sur </w:t>
       </w:r>
-      <w:hyperlink r:id="rId18" w:history="1">
+      <w:hyperlink r:id="rId13" w:history="1">
         <w:r>
           <w:rPr>
             <w:rFonts w:ascii="Times New Roman" w:hAnsi="Times New Roman" w:cs="Times New Roman"/>
@@ -17766,7 +18228,7 @@
         </w:rPr>
         <w:t>[Consulté le : 17-sept-2024].</w:t>
       </w:r>
-      <w:bookmarkEnd w:id="73"/>
+      <w:bookmarkEnd w:id="72"/>
     </w:p>
     <w:p>
       <w:pPr>
@@ -17781,7 +18243,7 @@
           <w:lang w:val="fr-FR"/>
         </w:rPr>
       </w:pPr>
-      <w:bookmarkStart w:id="74" w:name="_Ref185778067"/>
+      <w:bookmarkStart w:id="73" w:name="_Ref185778067"/>
       <w:r>
         <w:rPr>
           <w:rFonts w:ascii="Times New Roman" w:hAnsi="Times New Roman" w:cs="Times New Roman"/>
@@ -17838,7 +18300,7 @@
         </w:rPr>
         <w:t xml:space="preserve">Disponible sur </w:t>
       </w:r>
-      <w:hyperlink r:id="rId19" w:anchor="federation=archive.wikiwix.com&amp;tab=url" w:history="1">
+      <w:hyperlink r:id="rId14" w:anchor="federation=archive.wikiwix.com&amp;tab=url" w:history="1">
         <w:r>
           <w:rPr>
             <w:rFonts w:ascii="Times New Roman" w:hAnsi="Times New Roman" w:cs="Times New Roman"/>
@@ -17856,7 +18318,7 @@
         </w:rPr>
         <w:t>. [Consulté le : 17-sept-2024].</w:t>
       </w:r>
-      <w:bookmarkEnd w:id="74"/>
+      <w:bookmarkEnd w:id="73"/>
     </w:p>
     <w:p>
       <w:pPr>
@@ -17871,7 +18333,7 @@
           <w:lang w:val="fr-FR"/>
         </w:rPr>
       </w:pPr>
-      <w:bookmarkStart w:id="75" w:name="_Ref185778176"/>
+      <w:bookmarkStart w:id="74" w:name="_Ref185778176"/>
       <w:r>
         <w:rPr>
           <w:rFonts w:ascii="Times New Roman" w:hAnsi="Times New Roman" w:cs="Times New Roman"/>
@@ -17911,7 +18373,7 @@
         </w:rPr>
         <w:t xml:space="preserve">Disponible sur </w:t>
       </w:r>
-      <w:hyperlink r:id="rId20" w:history="1">
+      <w:hyperlink r:id="rId15" w:history="1">
         <w:r>
           <w:rPr>
             <w:rFonts w:ascii="Times New Roman" w:hAnsi="Times New Roman" w:cs="Times New Roman"/>
@@ -17929,7 +18391,7 @@
         </w:rPr>
         <w:t>. [Consulté le : 18-sept-2024].</w:t>
       </w:r>
-      <w:bookmarkEnd w:id="75"/>
+      <w:bookmarkEnd w:id="74"/>
     </w:p>
     <w:p>
       <w:pPr>
@@ -17944,7 +18406,7 @@
           <w:lang w:val="fr-FR"/>
         </w:rPr>
       </w:pPr>
-      <w:bookmarkStart w:id="76" w:name="_Ref185778196"/>
+      <w:bookmarkStart w:id="75" w:name="_Ref185778196"/>
       <w:r>
         <w:rPr>
           <w:rFonts w:ascii="Times New Roman" w:hAnsi="Times New Roman" w:cs="Times New Roman"/>
@@ -17956,7 +18418,21 @@
         <w:rPr>
           <w:rFonts w:ascii="Times New Roman" w:hAnsi="Times New Roman" w:cs="Times New Roman"/>
         </w:rPr>
-        <w:t xml:space="preserve"> Nakamoto, “Bitcoin: A Peer-to-Peer Electronic Cash System”, p. 9. </w:t>
+        <w:t xml:space="preserve"> </w:t>
+      </w:r>
+      <w:proofErr w:type="spellStart"/>
+      <w:r>
+        <w:rPr>
+          <w:rFonts w:ascii="Times New Roman" w:hAnsi="Times New Roman" w:cs="Times New Roman"/>
+        </w:rPr>
+        <w:t>Nakamoto</w:t>
+      </w:r>
+      <w:proofErr w:type="spellEnd"/>
+      <w:r>
+        <w:rPr>
+          <w:rFonts w:ascii="Times New Roman" w:hAnsi="Times New Roman" w:cs="Times New Roman"/>
+        </w:rPr>
+        <w:t xml:space="preserve">, “Bitcoin: A Peer-to-Peer Electronic Cash System”, p. 9. </w:t>
       </w:r>
       <w:r>
         <w:rPr>
@@ -17965,7 +18441,7 @@
         </w:rPr>
         <w:t xml:space="preserve">Disponible  sur </w:t>
       </w:r>
-      <w:hyperlink r:id="rId21" w:history="1">
+      <w:hyperlink r:id="rId16" w:history="1">
         <w:r>
           <w:rPr>
             <w:rFonts w:ascii="Times New Roman" w:hAnsi="Times New Roman" w:cs="Times New Roman"/>
@@ -17983,7 +18459,7 @@
         </w:rPr>
         <w:t>. [Consulté le : 19-sept-2024].</w:t>
       </w:r>
-      <w:bookmarkEnd w:id="76"/>
+      <w:bookmarkEnd w:id="75"/>
     </w:p>
     <w:p>
       <w:pPr>
@@ -17998,7 +18474,7 @@
           <w:lang w:val="fr-FR"/>
         </w:rPr>
       </w:pPr>
-      <w:bookmarkStart w:id="77" w:name="_Ref185544247"/>
+      <w:bookmarkStart w:id="76" w:name="_Ref185544247"/>
       <w:r>
         <w:rPr>
           <w:rFonts w:ascii="Times New Roman" w:hAnsi="Times New Roman" w:cs="Times New Roman"/>
@@ -18036,7 +18512,7 @@
         </w:rPr>
         <w:t xml:space="preserve">. Disponible sur </w:t>
       </w:r>
-      <w:hyperlink r:id="rId22" w:anchor="Histoire" w:history="1">
+      <w:hyperlink r:id="rId17" w:anchor="Histoire" w:history="1">
         <w:r>
           <w:rPr>
             <w:rFonts w:ascii="Times New Roman" w:hAnsi="Times New Roman" w:cs="Times New Roman"/>
@@ -18054,7 +18530,7 @@
         </w:rPr>
         <w:t>. [Consulté le : 19-sept-2024].</w:t>
       </w:r>
-      <w:bookmarkEnd w:id="77"/>
+      <w:bookmarkEnd w:id="76"/>
     </w:p>
     <w:p>
       <w:pPr>
@@ -18069,7 +18545,7 @@
           <w:lang w:val="fr-FR"/>
         </w:rPr>
       </w:pPr>
-      <w:bookmarkStart w:id="78" w:name="_Ref185779268"/>
+      <w:bookmarkStart w:id="77" w:name="_Ref185779268"/>
       <w:r>
         <w:rPr>
           <w:rFonts w:ascii="Times New Roman" w:hAnsi="Times New Roman" w:cs="Times New Roman"/>
@@ -18109,7 +18585,7 @@
         </w:rPr>
         <w:t xml:space="preserve">Disponible  sur </w:t>
       </w:r>
-      <w:hyperlink r:id="rId23" w:anchor="v=onepage&amp;q=blockchain&amp;f=false" w:history="1">
+      <w:hyperlink r:id="rId18" w:anchor="v=onepage&amp;q=blockchain&amp;f=false" w:history="1">
         <w:r>
           <w:rPr>
             <w:rFonts w:ascii="Times New Roman" w:hAnsi="Times New Roman" w:cs="Times New Roman"/>
@@ -18127,7 +18603,7 @@
         </w:rPr>
         <w:t>. [Consulté le : 28-sept-2024].</w:t>
       </w:r>
-      <w:bookmarkEnd w:id="78"/>
+      <w:bookmarkEnd w:id="77"/>
     </w:p>
     <w:p>
       <w:pPr>
@@ -18142,7 +18618,7 @@
           <w:lang w:val="fr-FR"/>
         </w:rPr>
       </w:pPr>
-      <w:bookmarkStart w:id="79" w:name="_Ref185779764"/>
+      <w:bookmarkStart w:id="78" w:name="_Ref185779764"/>
       <w:r>
         <w:rPr>
           <w:rFonts w:ascii="Times New Roman" w:hAnsi="Times New Roman" w:cs="Times New Roman"/>
@@ -18180,7 +18656,7 @@
         </w:rPr>
         <w:t xml:space="preserve">. Disponible  sur </w:t>
       </w:r>
-      <w:hyperlink r:id="rId24" w:history="1">
+      <w:hyperlink r:id="rId19" w:history="1">
         <w:r>
           <w:rPr>
             <w:rFonts w:ascii="Times New Roman" w:hAnsi="Times New Roman" w:cs="Times New Roman"/>
@@ -18198,7 +18674,7 @@
         </w:rPr>
         <w:t>. [Consulté le : 29-sept-2024].</w:t>
       </w:r>
-      <w:bookmarkEnd w:id="79"/>
+      <w:bookmarkEnd w:id="78"/>
     </w:p>
     <w:p>
       <w:pPr>
@@ -18213,7 +18689,7 @@
           <w:lang w:val="fr-FR"/>
         </w:rPr>
       </w:pPr>
-      <w:bookmarkStart w:id="80" w:name="_Ref185780275"/>
+      <w:bookmarkStart w:id="79" w:name="_Ref185780275"/>
       <w:r>
         <w:rPr>
           <w:rFonts w:ascii="Times New Roman" w:hAnsi="Times New Roman" w:cs="Times New Roman"/>
@@ -18233,12 +18709,21 @@
         </w:rPr>
         <w:t xml:space="preserve">”, </w:t>
       </w:r>
+      <w:proofErr w:type="spellStart"/>
       <w:r>
         <w:rPr>
           <w:rFonts w:ascii="Times New Roman" w:hAnsi="Times New Roman" w:cs="Times New Roman"/>
           <w:i/>
         </w:rPr>
-        <w:t>février 2021</w:t>
+        <w:t>février</w:t>
+      </w:r>
+      <w:proofErr w:type="spellEnd"/>
+      <w:r>
+        <w:rPr>
+          <w:rFonts w:ascii="Times New Roman" w:hAnsi="Times New Roman" w:cs="Times New Roman"/>
+          <w:i/>
+        </w:rPr>
+        <w:t xml:space="preserve"> 2021</w:t>
       </w:r>
       <w:r>
         <w:rPr>
@@ -18253,7 +18738,7 @@
         </w:rPr>
         <w:t xml:space="preserve">Disponible  sur </w:t>
       </w:r>
-      <w:hyperlink r:id="rId25" w:history="1">
+      <w:hyperlink r:id="rId20" w:history="1">
         <w:r>
           <w:rPr>
             <w:rFonts w:ascii="Times New Roman" w:hAnsi="Times New Roman" w:cs="Times New Roman"/>
@@ -18271,7 +18756,7 @@
         </w:rPr>
         <w:t>. [Consulté le : 02-oct-2024].</w:t>
       </w:r>
-      <w:bookmarkEnd w:id="80"/>
+      <w:bookmarkEnd w:id="79"/>
     </w:p>
     <w:p>
       <w:pPr>
@@ -18286,7 +18771,7 @@
           <w:lang w:val="fr-FR"/>
         </w:rPr>
       </w:pPr>
-      <w:bookmarkStart w:id="81" w:name="_Ref185785010"/>
+      <w:bookmarkStart w:id="80" w:name="_Ref185785010"/>
       <w:r>
         <w:rPr>
           <w:rFonts w:ascii="Times New Roman" w:hAnsi="Times New Roman" w:cs="Times New Roman"/>
@@ -18306,12 +18791,21 @@
         </w:rPr>
         <w:t xml:space="preserve">”, </w:t>
       </w:r>
+      <w:proofErr w:type="spellStart"/>
       <w:r>
         <w:rPr>
           <w:rFonts w:ascii="Times New Roman" w:hAnsi="Times New Roman" w:cs="Times New Roman"/>
           <w:i/>
         </w:rPr>
-        <w:t>octobre 2014, 25 pages</w:t>
+        <w:t>octobre</w:t>
+      </w:r>
+      <w:proofErr w:type="spellEnd"/>
+      <w:r>
+        <w:rPr>
+          <w:rFonts w:ascii="Times New Roman" w:hAnsi="Times New Roman" w:cs="Times New Roman"/>
+          <w:i/>
+        </w:rPr>
+        <w:t xml:space="preserve"> 2014, 25 pages</w:t>
       </w:r>
       <w:r>
         <w:rPr>
@@ -18326,7 +18820,7 @@
         </w:rPr>
         <w:t xml:space="preserve">Disponible  sur </w:t>
       </w:r>
-      <w:hyperlink r:id="rId26" w:history="1">
+      <w:hyperlink r:id="rId21" w:history="1">
         <w:r>
           <w:rPr>
             <w:rFonts w:ascii="Times New Roman" w:hAnsi="Times New Roman" w:cs="Times New Roman"/>
@@ -18344,7 +18838,7 @@
         </w:rPr>
         <w:t>. [Consulté le : 02-oct-2024].</w:t>
       </w:r>
-      <w:bookmarkEnd w:id="81"/>
+      <w:bookmarkEnd w:id="80"/>
     </w:p>
     <w:p>
       <w:pPr>
@@ -18359,7 +18853,7 @@
           <w:lang w:val="fr-FR"/>
         </w:rPr>
       </w:pPr>
-      <w:bookmarkStart w:id="82" w:name="_Ref185786426"/>
+      <w:bookmarkStart w:id="81" w:name="_Ref185786426"/>
       <w:r>
         <w:rPr>
           <w:rFonts w:ascii="Times New Roman" w:hAnsi="Times New Roman" w:cs="Times New Roman"/>
@@ -18397,7 +18891,7 @@
         </w:rPr>
         <w:t xml:space="preserve">. Disponible sur </w:t>
       </w:r>
-      <w:hyperlink r:id="rId27" w:history="1">
+      <w:hyperlink r:id="rId22" w:history="1">
         <w:r>
           <w:rPr>
             <w:rFonts w:ascii="Times New Roman" w:hAnsi="Times New Roman" w:cs="Times New Roman"/>
@@ -18415,7 +18909,7 @@
         </w:rPr>
         <w:t>. [Consulté le : 21-oct-2024].</w:t>
       </w:r>
-      <w:bookmarkEnd w:id="82"/>
+      <w:bookmarkEnd w:id="81"/>
     </w:p>
     <w:p>
       <w:pPr>
@@ -18430,13 +18924,45 @@
           <w:lang w:val="fr-FR"/>
         </w:rPr>
       </w:pPr>
-      <w:bookmarkStart w:id="83" w:name="_Ref185804061"/>
-      <w:r>
-        <w:rPr>
-          <w:rFonts w:ascii="Times New Roman" w:hAnsi="Times New Roman" w:cs="Times New Roman"/>
-          <w:lang w:val="fr-FR"/>
-        </w:rPr>
-        <w:t>Oussama Abderraouf Ayadi, “</w:t>
+      <w:bookmarkStart w:id="82" w:name="_Ref185804061"/>
+      <w:r>
+        <w:rPr>
+          <w:rFonts w:ascii="Times New Roman" w:hAnsi="Times New Roman" w:cs="Times New Roman"/>
+          <w:lang w:val="fr-FR"/>
+        </w:rPr>
+        <w:t xml:space="preserve">Oussama </w:t>
+      </w:r>
+      <w:proofErr w:type="spellStart"/>
+      <w:r>
+        <w:rPr>
+          <w:rFonts w:ascii="Times New Roman" w:hAnsi="Times New Roman" w:cs="Times New Roman"/>
+          <w:lang w:val="fr-FR"/>
+        </w:rPr>
+        <w:t>Abderraouf</w:t>
+      </w:r>
+      <w:proofErr w:type="spellEnd"/>
+      <w:r>
+        <w:rPr>
+          <w:rFonts w:ascii="Times New Roman" w:hAnsi="Times New Roman" w:cs="Times New Roman"/>
+          <w:lang w:val="fr-FR"/>
+        </w:rPr>
+        <w:t xml:space="preserve"> </w:t>
+      </w:r>
+      <w:proofErr w:type="spellStart"/>
+      <w:r>
+        <w:rPr>
+          <w:rFonts w:ascii="Times New Roman" w:hAnsi="Times New Roman" w:cs="Times New Roman"/>
+          <w:lang w:val="fr-FR"/>
+        </w:rPr>
+        <w:t>Ayadi</w:t>
+      </w:r>
+      <w:proofErr w:type="spellEnd"/>
+      <w:r>
+        <w:rPr>
+          <w:rFonts w:ascii="Times New Roman" w:hAnsi="Times New Roman" w:cs="Times New Roman"/>
+          <w:lang w:val="fr-FR"/>
+        </w:rPr>
+        <w:t>, “</w:t>
       </w:r>
       <w:r>
         <w:rPr>
@@ -18483,7 +19009,7 @@
         </w:rPr>
         <w:t xml:space="preserve">. Disponible sur </w:t>
       </w:r>
-      <w:hyperlink r:id="rId28" w:history="1">
+      <w:hyperlink r:id="rId23" w:history="1">
         <w:r>
           <w:rPr>
             <w:rFonts w:ascii="Times New Roman" w:hAnsi="Times New Roman" w:cs="Times New Roman"/>
@@ -18501,7 +19027,7 @@
         </w:rPr>
         <w:t>. [Consulté le : 21-oct-2024].</w:t>
       </w:r>
-      <w:bookmarkEnd w:id="83"/>
+      <w:bookmarkEnd w:id="82"/>
     </w:p>
     <w:p>
       <w:pPr>
@@ -18516,11 +19042,33 @@
           <w:lang w:val="fr-FR"/>
         </w:rPr>
       </w:pPr>
-      <w:r>
-        <w:rPr>
-          <w:rFonts w:ascii="Times New Roman" w:hAnsi="Times New Roman" w:cs="Times New Roman"/>
-        </w:rPr>
-        <w:t>Isyak Meirobie et al., “</w:t>
+      <w:proofErr w:type="spellStart"/>
+      <w:r>
+        <w:rPr>
+          <w:rFonts w:ascii="Times New Roman" w:hAnsi="Times New Roman" w:cs="Times New Roman"/>
+        </w:rPr>
+        <w:t>Isyak</w:t>
+      </w:r>
+      <w:proofErr w:type="spellEnd"/>
+      <w:r>
+        <w:rPr>
+          <w:rFonts w:ascii="Times New Roman" w:hAnsi="Times New Roman" w:cs="Times New Roman"/>
+        </w:rPr>
+        <w:t xml:space="preserve"> </w:t>
+      </w:r>
+      <w:proofErr w:type="spellStart"/>
+      <w:r>
+        <w:rPr>
+          <w:rFonts w:ascii="Times New Roman" w:hAnsi="Times New Roman" w:cs="Times New Roman"/>
+        </w:rPr>
+        <w:t>Meirobie</w:t>
+      </w:r>
+      <w:proofErr w:type="spellEnd"/>
+      <w:r>
+        <w:rPr>
+          <w:rFonts w:ascii="Times New Roman" w:hAnsi="Times New Roman" w:cs="Times New Roman"/>
+        </w:rPr>
+        <w:t xml:space="preserve"> et al., “</w:t>
       </w:r>
       <w:r>
         <w:rPr>
@@ -18533,14 +19081,36 @@
         <w:rPr>
           <w:rFonts w:ascii="Times New Roman" w:hAnsi="Times New Roman" w:cs="Times New Roman"/>
         </w:rPr>
-        <w:t xml:space="preserve">”, International Journal of Artificial Intelegence Research, Vol 6, N° 2, </w:t>
-      </w:r>
+        <w:t xml:space="preserve">”, International Journal of Artificial </w:t>
+      </w:r>
+      <w:proofErr w:type="spellStart"/>
+      <w:r>
+        <w:rPr>
+          <w:rFonts w:ascii="Times New Roman" w:hAnsi="Times New Roman" w:cs="Times New Roman"/>
+        </w:rPr>
+        <w:t>Intelegence</w:t>
+      </w:r>
+      <w:proofErr w:type="spellEnd"/>
+      <w:r>
+        <w:rPr>
+          <w:rFonts w:ascii="Times New Roman" w:hAnsi="Times New Roman" w:cs="Times New Roman"/>
+        </w:rPr>
+        <w:t xml:space="preserve"> Research, Vol 6, N° 2, </w:t>
+      </w:r>
+      <w:proofErr w:type="spellStart"/>
       <w:r>
         <w:rPr>
           <w:rFonts w:ascii="Times New Roman" w:hAnsi="Times New Roman" w:cs="Times New Roman"/>
         </w:rPr>
         <w:lastRenderedPageBreak/>
-        <w:t xml:space="preserve">Décembre 2022, 12 pages. </w:t>
+        <w:t>Décembre</w:t>
+      </w:r>
+      <w:proofErr w:type="spellEnd"/>
+      <w:r>
+        <w:rPr>
+          <w:rFonts w:ascii="Times New Roman" w:hAnsi="Times New Roman" w:cs="Times New Roman"/>
+        </w:rPr>
+        <w:t xml:space="preserve"> 2022, 12 pages. </w:t>
       </w:r>
       <w:r>
         <w:rPr>
@@ -18549,7 +19119,7 @@
         </w:rPr>
         <w:t xml:space="preserve">Disponible sur </w:t>
       </w:r>
-      <w:hyperlink r:id="rId29" w:history="1">
+      <w:hyperlink r:id="rId24" w:history="1">
         <w:r>
           <w:rPr>
             <w:rFonts w:ascii="Times New Roman" w:hAnsi="Times New Roman" w:cs="Times New Roman"/>
@@ -18614,7 +19184,7 @@
         </w:rPr>
         <w:t xml:space="preserve">Disponible sur </w:t>
       </w:r>
-      <w:hyperlink r:id="rId30" w:history="1">
+      <w:hyperlink r:id="rId25" w:history="1">
         <w:r>
           <w:rPr>
             <w:rFonts w:ascii="Times New Roman" w:hAnsi="Times New Roman" w:cs="Times New Roman"/>
@@ -18646,7 +19216,7 @@
           <w:lang w:val="fr-FR"/>
         </w:rPr>
       </w:pPr>
-      <w:bookmarkStart w:id="84" w:name="_Ref185543988"/>
+      <w:bookmarkStart w:id="83" w:name="_Ref185543988"/>
       <w:r>
         <w:rPr>
           <w:rFonts w:ascii="Times New Roman" w:hAnsi="Times New Roman" w:cs="Times New Roman"/>
@@ -18654,6 +19224,7 @@
         </w:rPr>
         <w:t>Larousse, “</w:t>
       </w:r>
+      <w:proofErr w:type="spellStart"/>
       <w:r>
         <w:rPr>
           <w:rFonts w:ascii="Times New Roman" w:hAnsi="Times New Roman" w:cs="Times New Roman"/>
@@ -18662,6 +19233,7 @@
         </w:rPr>
         <w:t>Concensus</w:t>
       </w:r>
+      <w:proofErr w:type="spellEnd"/>
       <w:r>
         <w:rPr>
           <w:rFonts w:ascii="Times New Roman" w:hAnsi="Times New Roman" w:cs="Times New Roman"/>
@@ -18669,7 +19241,7 @@
         </w:rPr>
         <w:t xml:space="preserve">” sur  </w:t>
       </w:r>
-      <w:hyperlink r:id="rId31" w:history="1">
+      <w:hyperlink r:id="rId26" w:history="1">
         <w:r>
           <w:rPr>
             <w:rFonts w:ascii="Times New Roman" w:hAnsi="Times New Roman" w:cs="Times New Roman"/>
@@ -18687,7 +19259,7 @@
         </w:rPr>
         <w:t>. [Consulté le : 15-sept-2024].</w:t>
       </w:r>
-      <w:bookmarkEnd w:id="84"/>
+      <w:bookmarkEnd w:id="83"/>
     </w:p>
     <w:p>
       <w:pPr>
@@ -18702,13 +19274,29 @@
           <w:lang w:val="fr-FR"/>
         </w:rPr>
       </w:pPr>
-      <w:bookmarkStart w:id="85" w:name="_Ref185544171"/>
-      <w:r>
-        <w:rPr>
-          <w:rFonts w:ascii="Times New Roman" w:hAnsi="Times New Roman" w:cs="Times New Roman"/>
-          <w:lang w:val="fr-FR"/>
-        </w:rPr>
-        <w:t>crypto.com | university, “</w:t>
+      <w:bookmarkStart w:id="84" w:name="_Ref185544171"/>
+      <w:r>
+        <w:rPr>
+          <w:rFonts w:ascii="Times New Roman" w:hAnsi="Times New Roman" w:cs="Times New Roman"/>
+          <w:lang w:val="fr-FR"/>
+        </w:rPr>
+        <w:t xml:space="preserve">crypto.com | </w:t>
+      </w:r>
+      <w:proofErr w:type="spellStart"/>
+      <w:r>
+        <w:rPr>
+          <w:rFonts w:ascii="Times New Roman" w:hAnsi="Times New Roman" w:cs="Times New Roman"/>
+          <w:lang w:val="fr-FR"/>
+        </w:rPr>
+        <w:t>university</w:t>
+      </w:r>
+      <w:proofErr w:type="spellEnd"/>
+      <w:r>
+        <w:rPr>
+          <w:rFonts w:ascii="Times New Roman" w:hAnsi="Times New Roman" w:cs="Times New Roman"/>
+          <w:lang w:val="fr-FR"/>
+        </w:rPr>
+        <w:t>, “</w:t>
       </w:r>
       <w:r>
         <w:rPr>
@@ -18740,7 +19328,7 @@
         </w:rPr>
         <w:t xml:space="preserve">”. Disponible sur </w:t>
       </w:r>
-      <w:hyperlink r:id="rId32" w:history="1">
+      <w:hyperlink r:id="rId27" w:history="1">
         <w:r>
           <w:rPr>
             <w:rFonts w:ascii="Times New Roman" w:hAnsi="Times New Roman" w:cs="Times New Roman"/>
@@ -18758,7 +19346,7 @@
         </w:rPr>
         <w:t>. [Consulté le : 15-sept-2024].</w:t>
       </w:r>
-      <w:bookmarkEnd w:id="85"/>
+      <w:bookmarkEnd w:id="84"/>
     </w:p>
     <w:p>
       <w:pPr>
@@ -18773,13 +19361,29 @@
           <w:lang w:val="fr-FR"/>
         </w:rPr>
       </w:pPr>
-      <w:bookmarkStart w:id="86" w:name="_Ref185544357"/>
-      <w:r>
-        <w:rPr>
-          <w:rFonts w:ascii="Times New Roman" w:hAnsi="Times New Roman" w:cs="Times New Roman"/>
-          <w:lang w:val="fr-FR"/>
-        </w:rPr>
-        <w:t>Bit2Me Academy, “</w:t>
+      <w:bookmarkStart w:id="85" w:name="_Ref185544357"/>
+      <w:r>
+        <w:rPr>
+          <w:rFonts w:ascii="Times New Roman" w:hAnsi="Times New Roman" w:cs="Times New Roman"/>
+          <w:lang w:val="fr-FR"/>
+        </w:rPr>
+        <w:t xml:space="preserve">Bit2Me </w:t>
+      </w:r>
+      <w:proofErr w:type="spellStart"/>
+      <w:r>
+        <w:rPr>
+          <w:rFonts w:ascii="Times New Roman" w:hAnsi="Times New Roman" w:cs="Times New Roman"/>
+          <w:lang w:val="fr-FR"/>
+        </w:rPr>
+        <w:t>Academy</w:t>
+      </w:r>
+      <w:proofErr w:type="spellEnd"/>
+      <w:r>
+        <w:rPr>
+          <w:rFonts w:ascii="Times New Roman" w:hAnsi="Times New Roman" w:cs="Times New Roman"/>
+          <w:lang w:val="fr-FR"/>
+        </w:rPr>
+        <w:t>, “</w:t>
       </w:r>
       <w:r>
         <w:rPr>
@@ -18803,7 +19407,7 @@
         </w:rPr>
         <w:t xml:space="preserve">avril 2023. Disponible sur </w:t>
       </w:r>
-      <w:hyperlink r:id="rId33" w:history="1">
+      <w:hyperlink r:id="rId28" w:history="1">
         <w:r>
           <w:rPr>
             <w:rFonts w:ascii="Times New Roman" w:hAnsi="Times New Roman" w:cs="Times New Roman"/>
@@ -18821,7 +19425,7 @@
         </w:rPr>
         <w:t>. [Consulté le : 18-dec-2024].</w:t>
       </w:r>
-      <w:bookmarkEnd w:id="86"/>
+      <w:bookmarkEnd w:id="85"/>
     </w:p>
     <w:p>
       <w:pPr>
@@ -18836,7 +19440,7 @@
           <w:lang w:val="fr-FR"/>
         </w:rPr>
       </w:pPr>
-      <w:bookmarkStart w:id="87" w:name="_Ref186803235"/>
+      <w:bookmarkStart w:id="86" w:name="_Ref186803235"/>
       <w:r>
         <w:rPr>
           <w:rFonts w:ascii="Times New Roman" w:hAnsi="Times New Roman" w:cs="Times New Roman"/>
@@ -18844,6 +19448,7 @@
         </w:rPr>
         <w:t>L’internaute, “</w:t>
       </w:r>
+      <w:proofErr w:type="spellStart"/>
       <w:r>
         <w:rPr>
           <w:rFonts w:ascii="Times New Roman" w:hAnsi="Times New Roman" w:cs="Times New Roman"/>
@@ -18852,6 +19457,7 @@
         </w:rPr>
         <w:t>Concensus</w:t>
       </w:r>
+      <w:proofErr w:type="spellEnd"/>
       <w:r>
         <w:rPr>
           <w:rFonts w:ascii="Times New Roman" w:hAnsi="Times New Roman" w:cs="Times New Roman"/>
@@ -18859,7 +19465,7 @@
         </w:rPr>
         <w:t xml:space="preserve">”. Disponible sur </w:t>
       </w:r>
-      <w:hyperlink r:id="rId34" w:anchor="faq" w:history="1">
+      <w:hyperlink r:id="rId29" w:anchor="faq" w:history="1">
         <w:r>
           <w:rPr>
             <w:rFonts w:ascii="Times New Roman" w:hAnsi="Times New Roman" w:cs="Times New Roman"/>
@@ -18912,7 +19518,7 @@
         </w:rPr>
         <w:t xml:space="preserve"> 15-sept-2024].</w:t>
       </w:r>
-      <w:bookmarkEnd w:id="87"/>
+      <w:bookmarkEnd w:id="86"/>
     </w:p>
     <w:p>
       <w:pPr>
@@ -18927,52 +19533,21 @@
           <w:lang w:val="fr-FR"/>
         </w:rPr>
       </w:pPr>
-      <w:bookmarkStart w:id="88" w:name="_Ref186823943"/>
-      <w:r>
-        <w:rPr>
-          <w:rFonts w:ascii="Times New Roman" w:hAnsi="Times New Roman" w:cs="Times New Roman"/>
-          <w:lang w:val="fr-FR"/>
-        </w:rPr>
-        <w:t xml:space="preserve">Université Joseph KI-ZERBO, </w:t>
-      </w:r>
-      <w:hyperlink r:id="rId35" w:history="1">
-        <w:r>
-          <w:rPr>
-            <w:rFonts w:ascii="Times New Roman" w:hAnsi="Times New Roman" w:cs="Times New Roman"/>
-            <w:color w:val="0000FF"/>
-            <w:lang w:val="fr-FR"/>
-          </w:rPr>
-          <w:t>https://www.ujkz.bf/</w:t>
-        </w:r>
-      </w:hyperlink>
-      <w:r>
-        <w:rPr>
-          <w:rFonts w:ascii="Times New Roman" w:hAnsi="Times New Roman" w:cs="Times New Roman"/>
-          <w:lang w:val="fr-FR"/>
-        </w:rPr>
-        <w:t>.</w:t>
-      </w:r>
-      <w:bookmarkEnd w:id="88"/>
-    </w:p>
-    <w:p>
-      <w:pPr>
-        <w:numPr>
-          <w:ilvl w:val="0"/>
-          <w:numId w:val="6"/>
-        </w:numPr>
-        <w:spacing w:after="120"/>
-        <w:contextualSpacing/>
-        <w:rPr>
-          <w:rFonts w:ascii="Times New Roman" w:hAnsi="Times New Roman" w:cs="Times New Roman"/>
-          <w:lang w:val="fr-FR"/>
-        </w:rPr>
-      </w:pPr>
-      <w:r>
-        <w:rPr>
-          <w:rFonts w:ascii="Times New Roman" w:hAnsi="Times New Roman" w:cs="Times New Roman"/>
-          <w:lang w:val="fr-FR"/>
-        </w:rPr>
-        <w:t xml:space="preserve">Andersbrown, </w:t>
+      <w:proofErr w:type="spellStart"/>
+      <w:r>
+        <w:rPr>
+          <w:rFonts w:ascii="Times New Roman" w:hAnsi="Times New Roman" w:cs="Times New Roman"/>
+          <w:lang w:val="fr-FR"/>
+        </w:rPr>
+        <w:t>Andersbrown</w:t>
+      </w:r>
+      <w:proofErr w:type="spellEnd"/>
+      <w:r>
+        <w:rPr>
+          <w:rFonts w:ascii="Times New Roman" w:hAnsi="Times New Roman" w:cs="Times New Roman"/>
+          <w:lang w:val="fr-FR"/>
+        </w:rPr>
+        <w:t xml:space="preserve">, </w:t>
       </w:r>
       <w:r>
         <w:rPr>
@@ -18987,8 +19562,18 @@
           <w:i/>
           <w:lang w:val="fr-FR"/>
         </w:rPr>
-        <w:t>Blockchain demo</w:t>
-      </w:r>
+        <w:t xml:space="preserve">Blockchain </w:t>
+      </w:r>
+      <w:proofErr w:type="spellStart"/>
+      <w:r>
+        <w:rPr>
+          <w:rFonts w:ascii="Times New Roman" w:hAnsi="Times New Roman" w:cs="Times New Roman"/>
+          <w:i/>
+          <w:lang w:val="fr-FR"/>
+        </w:rPr>
+        <w:t>demo</w:t>
+      </w:r>
+      <w:proofErr w:type="spellEnd"/>
       <w:r>
         <w:rPr>
           <w:rFonts w:ascii="Times New Roman" w:hAnsi="Times New Roman" w:cs="Times New Roman"/>
@@ -19003,7 +19588,7 @@
         </w:rPr>
         <w:t xml:space="preserve">. Disponible sur </w:t>
       </w:r>
-      <w:hyperlink r:id="rId36" w:history="1">
+      <w:hyperlink r:id="rId30" w:history="1">
         <w:r>
           <w:rPr>
             <w:rStyle w:val="Lienhypertexte"/>
@@ -19082,7 +19667,7 @@
         </w:rPr>
         <w:t xml:space="preserve"> sur </w:t>
       </w:r>
-      <w:hyperlink r:id="rId37" w:history="1">
+      <w:hyperlink r:id="rId31" w:history="1">
         <w:r>
           <w:rPr>
             <w:rStyle w:val="Lienhypertexte"/>
@@ -19094,15 +19679,289 @@
           <w:t>https://www.csc.bf/index.php/textes-de-reference/lois/item/76-loi-051-portant-sur-l-acces-a-l-information-publique</w:t>
         </w:r>
       </w:hyperlink>
-      <w:r>
-        <w:rPr>
-          <w:rFonts w:ascii="Times New Roman" w:hAnsi="Times New Roman" w:cs="Times New Roman"/>
-          <w:sz w:val="24"/>
-          <w:szCs w:val="24"/>
-          <w:lang w:val="fr-FR"/>
-        </w:rPr>
-        <w:t>.</w:t>
-      </w:r>
+    </w:p>
+    <w:p>
+      <w:pPr>
+        <w:numPr>
+          <w:ilvl w:val="0"/>
+          <w:numId w:val="6"/>
+        </w:numPr>
+        <w:spacing w:after="120"/>
+        <w:contextualSpacing/>
+        <w:rPr>
+          <w:rStyle w:val="Lienhypertexte"/>
+          <w:rFonts w:ascii="Times New Roman" w:hAnsi="Times New Roman" w:cs="Times New Roman"/>
+          <w:color w:val="auto"/>
+          <w:u w:val="none"/>
+          <w:lang w:val="fr-FR"/>
+        </w:rPr>
+      </w:pPr>
+      <w:r>
+        <w:rPr>
+          <w:rFonts w:ascii="Times New Roman" w:hAnsi="Times New Roman" w:cs="Times New Roman"/>
+          <w:lang w:val="fr-FR"/>
+        </w:rPr>
+        <w:t xml:space="preserve">Direction de la </w:t>
+      </w:r>
+      <w:r>
+        <w:rPr>
+          <w:rFonts w:ascii="Times New Roman" w:hAnsi="Times New Roman" w:cs="Times New Roman"/>
+          <w:lang w:val="fr-FR"/>
+        </w:rPr>
+        <w:t>Communication et des Relations Presses, 23/01/2025 à 07h29mn, « </w:t>
+      </w:r>
+      <w:r>
+        <w:rPr>
+          <w:rFonts w:ascii="Times New Roman" w:hAnsi="Times New Roman" w:cs="Times New Roman"/>
+          <w:i/>
+          <w:lang w:val="fr-FR"/>
+        </w:rPr>
+        <w:t>ALERTE VIGILANCE »</w:t>
+      </w:r>
+      <w:r>
+        <w:rPr>
+          <w:rFonts w:ascii="Times New Roman" w:hAnsi="Times New Roman" w:cs="Times New Roman"/>
+          <w:lang w:val="fr-FR"/>
+        </w:rPr>
+        <w:t xml:space="preserve">, sur Page Facebook Ministère de l’Economie et des Finances du Burkina Faso. Consulté le 26 janvier 2025 à 23h, </w:t>
+      </w:r>
+      <w:hyperlink r:id="rId32" w:history="1">
+        <w:r>
+          <w:rPr>
+            <w:rStyle w:val="Lienhypertexte"/>
+            <w:rFonts w:ascii="Times New Roman" w:hAnsi="Times New Roman" w:cs="Times New Roman"/>
+            <w:lang w:val="fr-FR"/>
+          </w:rPr>
+          <w:t>https://www.facebook.com/share/p/1BP46UYXF9/</w:t>
+        </w:r>
+      </w:hyperlink>
+    </w:p>
+    <w:p>
+      <w:pPr>
+        <w:numPr>
+          <w:ilvl w:val="0"/>
+          <w:numId w:val="6"/>
+        </w:numPr>
+        <w:spacing w:after="120"/>
+        <w:contextualSpacing/>
+        <w:rPr>
+          <w:rFonts w:ascii="Times New Roman" w:hAnsi="Times New Roman" w:cs="Times New Roman"/>
+          <w:lang w:val="fr-FR"/>
+        </w:rPr>
+      </w:pPr>
+      <w:r>
+        <w:rPr>
+          <w:rFonts w:ascii="Times New Roman" w:hAnsi="Times New Roman" w:cs="Times New Roman"/>
+          <w:lang w:val="fr-FR"/>
+        </w:rPr>
+        <w:t xml:space="preserve">DCRP/MFPTPS, 16/08/2024 à 14h45mn, sur Page Facebook </w:t>
+      </w:r>
+      <w:r>
+        <w:rPr>
+          <w:rFonts w:ascii="Times New Roman" w:hAnsi="Times New Roman" w:cs="Times New Roman"/>
+          <w:lang w:val="fr-FR"/>
+        </w:rPr>
+        <w:t>Ministère de la Fonction Publique, du Travail et de la Protection Sociale</w:t>
+      </w:r>
+      <w:r>
+        <w:rPr>
+          <w:rFonts w:ascii="Times New Roman" w:hAnsi="Times New Roman" w:cs="Times New Roman"/>
+          <w:lang w:val="fr-FR"/>
+        </w:rPr>
+        <w:t xml:space="preserve">. Consulté le 15 </w:t>
+      </w:r>
+      <w:r>
+        <w:rPr>
+          <w:rFonts w:ascii="Times New Roman" w:hAnsi="Times New Roman" w:cs="Times New Roman"/>
+          <w:lang w:val="fr-FR"/>
+        </w:rPr>
+        <w:t xml:space="preserve">septembre 2024 à 11h, </w:t>
+      </w:r>
+      <w:hyperlink r:id="rId33" w:history="1">
+        <w:r>
+          <w:rPr>
+            <w:rStyle w:val="Lienhypertexte"/>
+            <w:rFonts w:ascii="Times New Roman" w:hAnsi="Times New Roman" w:cs="Times New Roman"/>
+            <w:lang w:val="fr-FR"/>
+          </w:rPr>
+          <w:t>https://www.facebook.com/share/p/kHPydXy6A1zMniK1/?mibextid=oFDknk</w:t>
+        </w:r>
+      </w:hyperlink>
+    </w:p>
+    <w:p>
+      <w:pPr>
+        <w:numPr>
+          <w:ilvl w:val="0"/>
+          <w:numId w:val="6"/>
+        </w:numPr>
+        <w:spacing w:after="120"/>
+        <w:contextualSpacing/>
+        <w:rPr>
+          <w:rStyle w:val="Lienhypertexte"/>
+          <w:rFonts w:ascii="Times New Roman" w:hAnsi="Times New Roman" w:cs="Times New Roman"/>
+          <w:color w:val="auto"/>
+          <w:u w:val="none"/>
+          <w:lang w:val="fr-FR"/>
+        </w:rPr>
+      </w:pPr>
+      <w:r>
+        <w:rPr>
+          <w:rFonts w:ascii="Times New Roman" w:hAnsi="Times New Roman" w:cs="Times New Roman"/>
+          <w:lang w:val="fr-FR"/>
+        </w:rPr>
+        <w:t>Service de Communication et des Relations Publiques de la Direction Générale des Douanes</w:t>
+      </w:r>
+      <w:r>
+        <w:rPr>
+          <w:rFonts w:ascii="Times New Roman" w:hAnsi="Times New Roman" w:cs="Times New Roman"/>
+          <w:lang w:val="fr-FR"/>
+        </w:rPr>
+        <w:t xml:space="preserve">, 18/01/2024 à 17h34mn, sur Page </w:t>
+      </w:r>
+      <w:r>
+        <w:rPr>
+          <w:rFonts w:ascii="Times New Roman" w:hAnsi="Times New Roman" w:cs="Times New Roman"/>
+          <w:lang w:val="fr-FR"/>
+        </w:rPr>
+        <w:t xml:space="preserve">Facebook Douanes du Burkina Faso. Consulté le 15 septembre 2024 à 11h, </w:t>
+      </w:r>
+      <w:hyperlink r:id="rId34" w:history="1">
+        <w:r>
+          <w:rPr>
+            <w:rStyle w:val="Lienhypertexte"/>
+            <w:rFonts w:ascii="Times New Roman" w:hAnsi="Times New Roman" w:cs="Times New Roman"/>
+            <w:lang w:val="fr-FR"/>
+          </w:rPr>
+          <w:t>https://www.facebook.com/share/p/15f4cKVZ3P/</w:t>
+        </w:r>
+      </w:hyperlink>
+    </w:p>
+    <w:p>
+      <w:pPr>
+        <w:numPr>
+          <w:ilvl w:val="0"/>
+          <w:numId w:val="6"/>
+        </w:numPr>
+        <w:spacing w:after="120"/>
+        <w:contextualSpacing/>
+        <w:rPr>
+          <w:rStyle w:val="Lienhypertexte"/>
+          <w:rFonts w:ascii="Times New Roman" w:hAnsi="Times New Roman" w:cs="Times New Roman"/>
+          <w:color w:val="auto"/>
+          <w:u w:val="none"/>
+          <w:lang w:val="fr-FR"/>
+        </w:rPr>
+      </w:pPr>
+      <w:r>
+        <w:rPr>
+          <w:rFonts w:ascii="Times New Roman" w:hAnsi="Times New Roman" w:cs="Times New Roman"/>
+          <w:lang w:val="fr-FR"/>
+        </w:rPr>
+        <w:t>DCRP/</w:t>
+      </w:r>
+      <w:r>
+        <w:rPr>
+          <w:rFonts w:ascii="Times New Roman" w:hAnsi="Times New Roman" w:cs="Times New Roman"/>
+          <w:lang w:val="fr-FR"/>
+        </w:rPr>
+        <w:t>MAECR-BE</w:t>
+      </w:r>
+      <w:r>
+        <w:rPr>
+          <w:rFonts w:ascii="Times New Roman" w:hAnsi="Times New Roman" w:cs="Times New Roman"/>
+          <w:lang w:val="fr-FR"/>
+        </w:rPr>
+        <w:t>, 06/10/</w:t>
+      </w:r>
+      <w:r>
+        <w:rPr>
+          <w:rFonts w:ascii="Times New Roman" w:hAnsi="Times New Roman" w:cs="Times New Roman"/>
+          <w:lang w:val="fr-FR"/>
+        </w:rPr>
+        <w:t xml:space="preserve">2023 à 14h50mn, sur Page Facebook Ministère des Affaires Etrangères du Burkina Faso. Consulté le 15 septembre 2024 à 11h, </w:t>
+      </w:r>
+      <w:hyperlink r:id="rId35" w:history="1">
+        <w:r>
+          <w:rPr>
+            <w:rStyle w:val="Lienhypertexte"/>
+            <w:rFonts w:ascii="Times New Roman" w:hAnsi="Times New Roman" w:cs="Times New Roman"/>
+            <w:lang w:val="fr-FR"/>
+          </w:rPr>
+          <w:t>https://www.facebook.com/share/p/yqFV712VwsjcHxne/?mibextid=oFDknk</w:t>
+        </w:r>
+      </w:hyperlink>
+    </w:p>
+    <w:p>
+      <w:pPr>
+        <w:numPr>
+          <w:ilvl w:val="0"/>
+          <w:numId w:val="6"/>
+        </w:numPr>
+        <w:spacing w:after="120"/>
+        <w:contextualSpacing/>
+        <w:rPr>
+          <w:rStyle w:val="Lienhypertexte"/>
+          <w:rFonts w:ascii="Times New Roman" w:hAnsi="Times New Roman" w:cs="Times New Roman"/>
+          <w:color w:val="auto"/>
+          <w:u w:val="none"/>
+          <w:lang w:val="fr-FR"/>
+        </w:rPr>
+      </w:pPr>
+      <w:r>
+        <w:rPr>
+          <w:rFonts w:ascii="Times New Roman" w:hAnsi="Times New Roman" w:cs="Times New Roman"/>
+          <w:lang w:val="fr-FR"/>
+        </w:rPr>
+        <w:t>Direction générale de l’INSD, 30/11/2021 à 11h07mn, « </w:t>
+      </w:r>
+      <w:r>
+        <w:rPr>
+          <w:rFonts w:ascii="Times New Roman" w:hAnsi="Times New Roman" w:cs="Times New Roman"/>
+          <w:i/>
+          <w:lang w:val="fr-FR"/>
+        </w:rPr>
+        <w:t>Démenti de recrutement d’étudiants</w:t>
+      </w:r>
+      <w:r>
+        <w:rPr>
+          <w:rFonts w:ascii="Times New Roman" w:hAnsi="Times New Roman" w:cs="Times New Roman"/>
+          <w:lang w:val="fr-FR"/>
+        </w:rPr>
+        <w:t xml:space="preserve"> », sur Page </w:t>
+      </w:r>
+      <w:r>
+        <w:rPr>
+          <w:rFonts w:ascii="Times New Roman" w:hAnsi="Times New Roman" w:cs="Times New Roman"/>
+          <w:lang w:val="fr-FR"/>
+        </w:rPr>
+        <w:t xml:space="preserve">Facebook Institut national de la statistique et de la démographie-INSD. Consulté le 15 septembre 2024 à 11h, </w:t>
+      </w:r>
+      <w:hyperlink r:id="rId36" w:history="1">
+        <w:r>
+          <w:rPr>
+            <w:rStyle w:val="Lienhypertexte"/>
+            <w:rFonts w:ascii="Times New Roman" w:hAnsi="Times New Roman" w:cs="Times New Roman"/>
+            <w:lang w:val="fr-FR"/>
+          </w:rPr>
+          <w:t>https://www.facebook.com/share/p/DYayYQThHP2NLDbF/?mibextid=oFDknk</w:t>
+        </w:r>
+      </w:hyperlink>
+    </w:p>
+    <w:p>
+      <w:pPr>
+        <w:numPr>
+          <w:ilvl w:val="0"/>
+          <w:numId w:val="6"/>
+        </w:numPr>
+        <w:spacing w:after="120"/>
+        <w:contextualSpacing/>
+        <w:rPr>
+          <w:rFonts w:ascii="Times New Roman" w:hAnsi="Times New Roman" w:cs="Times New Roman"/>
+          <w:lang w:val="fr-FR"/>
+        </w:rPr>
+      </w:pPr>
+      <w:bookmarkStart w:id="87" w:name="_GoBack"/>
+      <w:bookmarkEnd w:id="87"/>
     </w:p>
     <w:p>
       <w:pPr>
@@ -19163,8 +20022,8 @@
           <w:lang w:val="fr-FR"/>
         </w:rPr>
       </w:pPr>
-      <w:bookmarkStart w:id="89" w:name="_Toc184475271"/>
-      <w:bookmarkStart w:id="90" w:name="_Toc188975651"/>
+      <w:bookmarkStart w:id="88" w:name="_Toc184475271"/>
+      <w:bookmarkStart w:id="89" w:name="_Toc188975651"/>
       <w:r>
         <w:rPr>
           <w:rFonts w:ascii="Times New Roman" w:eastAsiaTheme="majorEastAsia" w:hAnsi="Times New Roman" w:cs="Times New Roman"/>
@@ -19177,8 +20036,8 @@
         <w:lastRenderedPageBreak/>
         <w:t>ANNEXES</w:t>
       </w:r>
+      <w:bookmarkEnd w:id="88"/>
       <w:bookmarkEnd w:id="89"/>
-      <w:bookmarkEnd w:id="90"/>
     </w:p>
     <w:p>
       <w:pPr>
@@ -19247,7 +20106,7 @@
                     <pic:cNvPicPr/>
                   </pic:nvPicPr>
                   <pic:blipFill>
-                    <a:blip r:embed="rId38">
+                    <a:blip r:embed="rId37">
                       <a:extLst>
                         <a:ext uri="{28A0092B-C50C-407E-A947-70E740481C1C}">
                           <a14:useLocalDpi xmlns:a14="http://schemas.microsoft.com/office/drawing/2010/main" val="0"/>
@@ -19311,7 +20170,7 @@
         </w:rPr>
         <w:t xml:space="preserve"> : </w:t>
       </w:r>
-      <w:hyperlink r:id="rId39" w:history="1">
+      <w:hyperlink r:id="rId38" w:history="1">
         <w:r>
           <w:rPr>
             <w:rStyle w:val="Lienhypertexte"/>
@@ -19392,7 +20251,7 @@
                     <pic:cNvPicPr/>
                   </pic:nvPicPr>
                   <pic:blipFill>
-                    <a:blip r:embed="rId40">
+                    <a:blip r:embed="rId39">
                       <a:extLst>
                         <a:ext uri="{28A0092B-C50C-407E-A947-70E740481C1C}">
                           <a14:useLocalDpi xmlns:a14="http://schemas.microsoft.com/office/drawing/2010/main" val="0"/>
@@ -19495,7 +20354,7 @@
             <w:noProof/>
             <w:lang w:val="fr-FR"/>
           </w:rPr>
-          <w:t>4</w:t>
+          <w:t>21</w:t>
         </w:r>
         <w:r>
           <w:fldChar w:fldCharType="end"/>
@@ -26173,7 +27032,7 @@
 </file>
 
 <file path=customXml/itemProps1.xml><?xml version="1.0" encoding="utf-8"?>
-<ds:datastoreItem xmlns:ds="http://schemas.openxmlformats.org/officeDocument/2006/customXml" ds:itemID="{16865B1C-1DA4-48C8-A398-FD1AD1DB420D}">
+<ds:datastoreItem xmlns:ds="http://schemas.openxmlformats.org/officeDocument/2006/customXml" ds:itemID="{C3109EAA-CEAB-48F9-B436-073E96DA721C}">
   <ds:schemaRefs>
     <ds:schemaRef ds:uri="http://schemas.openxmlformats.org/officeDocument/2006/bibliography"/>
   </ds:schemaRefs>

</xml_diff>